<commit_message>
Work in progress.  Fixes merge cells example, but breaks gridBefore (PDF output)
</commit_message>
<xml_diff>
--- a/sample-docs/word/tables.docx
+++ b/sample-docs/word/tables.docx
@@ -1,43 +1,17 @@
 
 <file path=word/document.xml><?xml version="1.0" encoding="utf-8"?>
-<w:document xmlns:ve="http://schemas.openxmlformats.org/markup-compatibility/2006" xmlns:o="urn:schemas-microsoft-com:office:office" xmlns:r="http://schemas.openxmlformats.org/officeDocument/2006/relationships" xmlns:m="http://schemas.openxmlformats.org/officeDocument/2006/math" xmlns:v="urn:schemas-microsoft-com:vml" xmlns:wp="http://schemas.openxmlformats.org/drawingml/2006/wordprocessingDrawing" xmlns:w10="urn:schemas-microsoft-com:office:word" xmlns:w="http://schemas.openxmlformats.org/wordprocessingml/2006/main" xmlns:wne="http://schemas.microsoft.com/office/word/2006/wordml">
+<w:document xmlns:wpc="http://schemas.microsoft.com/office/word/2010/wordprocessingCanvas" xmlns:mc="http://schemas.openxmlformats.org/markup-compatibility/2006" xmlns:o="urn:schemas-microsoft-com:office:office" xmlns:r="http://schemas.openxmlformats.org/officeDocument/2006/relationships" xmlns:m="http://schemas.openxmlformats.org/officeDocument/2006/math" xmlns:v="urn:schemas-microsoft-com:vml" xmlns:wp14="http://schemas.microsoft.com/office/word/2010/wordprocessingDrawing" xmlns:wp="http://schemas.openxmlformats.org/drawingml/2006/wordprocessingDrawing" xmlns:w10="urn:schemas-microsoft-com:office:word" xmlns:w="http://schemas.openxmlformats.org/wordprocessingml/2006/main" xmlns:w14="http://schemas.microsoft.com/office/word/2010/wordml" xmlns:wpg="http://schemas.microsoft.com/office/word/2010/wordprocessingGroup" xmlns:wpi="http://schemas.microsoft.com/office/word/2010/wordprocessingInk" xmlns:wne="http://schemas.microsoft.com/office/word/2006/wordml" xmlns:wps="http://schemas.microsoft.com/office/word/2010/wordprocessingShape" mc:Ignorable="w14 wp14">
   <w:body>
     <w:p>
-      <w:proofErr w:type="spellStart"/>
       <w:r>
-        <w:t>Shadings</w:t>
+        <w:t>Shadings, alignment, row height</w:t>
       </w:r>
-      <w:proofErr w:type="spellEnd"/>
-      <w:r>
-        <w:t xml:space="preserve">, </w:t>
-      </w:r>
-      <w:proofErr w:type="spellStart"/>
-      <w:r>
-        <w:t>alignment</w:t>
-      </w:r>
-      <w:proofErr w:type="spellEnd"/>
-      <w:r>
-        <w:t xml:space="preserve">, </w:t>
-      </w:r>
-      <w:proofErr w:type="spellStart"/>
-      <w:r>
-        <w:t>row</w:t>
-      </w:r>
-      <w:proofErr w:type="spellEnd"/>
-      <w:r>
-        <w:t xml:space="preserve"> </w:t>
-      </w:r>
-      <w:proofErr w:type="spellStart"/>
-      <w:r>
-        <w:t>height</w:t>
-      </w:r>
-      <w:proofErr w:type="spellEnd"/>
     </w:p>
     <w:tbl>
       <w:tblPr>
-        <w:tblStyle w:val="Tabellengitternetz"/>
+        <w:tblStyle w:val="TableGrid"/>
         <w:tblW w:w="0" w:type="auto"/>
-        <w:tblLook w:val="04A0"/>
+        <w:tblLook w:val="04A0" w:firstRow="1" w:lastRow="0" w:firstColumn="1" w:lastColumn="0" w:noHBand="0" w:noVBand="1"/>
       </w:tblPr>
       <w:tblGrid>
         <w:gridCol w:w="4606"/>
@@ -106,44 +80,15 @@
       </w:tr>
     </w:tbl>
     <w:p>
-      <w:proofErr w:type="spellStart"/>
       <w:r>
-        <w:t>Merging</w:t>
-      </w:r>
-      <w:proofErr w:type="spellEnd"/>
-      <w:r>
-        <w:t xml:space="preserve">, </w:t>
-      </w:r>
-      <w:proofErr w:type="spellStart"/>
-      <w:r>
-        <w:t>alignment</w:t>
-      </w:r>
-      <w:proofErr w:type="spellEnd"/>
-      <w:r>
-        <w:t xml:space="preserve">, </w:t>
-      </w:r>
-      <w:proofErr w:type="spellStart"/>
-      <w:r>
-        <w:t>row</w:t>
-      </w:r>
-      <w:proofErr w:type="spellEnd"/>
-      <w:r>
-        <w:t xml:space="preserve"> </w:t>
-      </w:r>
-      <w:proofErr w:type="spellStart"/>
-      <w:r>
-        <w:t>height</w:t>
-      </w:r>
-      <w:proofErr w:type="spellEnd"/>
-      <w:r>
-        <w:t xml:space="preserve"> 1</w:t>
+        <w:t>Merging, alignment, row height 1</w:t>
       </w:r>
     </w:p>
     <w:tbl>
       <w:tblPr>
-        <w:tblStyle w:val="Tabellengitternetz"/>
+        <w:tblStyle w:val="TableGrid"/>
         <w:tblW w:w="0" w:type="auto"/>
-        <w:tblLook w:val="04A0"/>
+        <w:tblLook w:val="04A0" w:firstRow="1" w:lastRow="0" w:firstColumn="1" w:lastColumn="0" w:noHBand="0" w:noVBand="1"/>
       </w:tblPr>
       <w:tblGrid>
         <w:gridCol w:w="4606"/>
@@ -203,44 +148,21 @@
       </w:tr>
     </w:tbl>
     <w:p>
-      <w:proofErr w:type="spellStart"/>
       <w:r>
         <w:t>Mergin</w:t>
       </w:r>
-      <w:proofErr w:type="spellEnd"/>
       <w:r>
-        <w:t xml:space="preserve">, </w:t>
+        <w:t>g</w:t>
       </w:r>
-      <w:proofErr w:type="spellStart"/>
       <w:r>
-        <w:t>alignment</w:t>
-      </w:r>
-      <w:proofErr w:type="spellEnd"/>
-      <w:r>
-        <w:t xml:space="preserve">, </w:t>
-      </w:r>
-      <w:proofErr w:type="spellStart"/>
-      <w:r>
-        <w:t>row</w:t>
-      </w:r>
-      <w:proofErr w:type="spellEnd"/>
-      <w:r>
-        <w:t xml:space="preserve"> </w:t>
-      </w:r>
-      <w:proofErr w:type="spellStart"/>
-      <w:r>
-        <w:t>height</w:t>
-      </w:r>
-      <w:proofErr w:type="spellEnd"/>
-      <w:r>
-        <w:t xml:space="preserve"> 2 </w:t>
+        <w:t xml:space="preserve">, alignment, row height 2 </w:t>
       </w:r>
     </w:p>
     <w:tbl>
       <w:tblPr>
-        <w:tblStyle w:val="Tabellengitternetz"/>
+        <w:tblStyle w:val="TableGrid"/>
         <w:tblW w:w="0" w:type="auto"/>
-        <w:tblLook w:val="04A0"/>
+        <w:tblLook w:val="04A0" w:firstRow="1" w:lastRow="0" w:firstColumn="1" w:lastColumn="0" w:noHBand="0" w:noVBand="1"/>
       </w:tblPr>
       <w:tblGrid>
         <w:gridCol w:w="4606"/>
@@ -255,21 +177,12 @@
             <w:tcW w:w="4606" w:type="dxa"/>
           </w:tcPr>
           <w:p>
-            <w:proofErr w:type="spellStart"/>
             <w:r>
               <w:rPr>
                 <w:sz w:val="36"/>
                 <w:szCs w:val="36"/>
               </w:rPr>
-              <w:t>Some</w:t>
-            </w:r>
-            <w:proofErr w:type="spellEnd"/>
-            <w:r>
-              <w:rPr>
-                <w:sz w:val="36"/>
-                <w:szCs w:val="36"/>
-              </w:rPr>
-              <w:t xml:space="preserve"> Header</w:t>
+              <w:t>Some Header</w:t>
             </w:r>
           </w:p>
         </w:tc>
@@ -286,7 +199,7 @@
             <w:r>
               <w:rPr>
                 <w:noProof/>
-                <w:lang w:eastAsia="de-DE"/>
+                <w:lang w:val="en-US" w:eastAsia="ko-KR"/>
               </w:rPr>
               <w:drawing>
                 <wp:inline distT="0" distB="0" distL="0" distR="0">
@@ -306,7 +219,7 @@
                           </pic:cNvPicPr>
                         </pic:nvPicPr>
                         <pic:blipFill>
-                          <a:blip r:embed="rId4" r:link="rId5" cstate="print"/>
+                          <a:blip r:embed="rId6" r:link="rId7" cstate="print"/>
                           <a:srcRect/>
                           <a:stretch>
                             <a:fillRect/>
@@ -396,9 +309,9 @@
     </w:p>
     <w:tbl>
       <w:tblPr>
-        <w:tblStyle w:val="Tabellengitternetz"/>
+        <w:tblStyle w:val="TableGrid"/>
         <w:tblW w:w="0" w:type="auto"/>
-        <w:tblLook w:val="04A0"/>
+        <w:tblLook w:val="04A0" w:firstRow="1" w:lastRow="0" w:firstColumn="1" w:lastColumn="0" w:noHBand="0" w:noVBand="1"/>
       </w:tblPr>
       <w:tblGrid>
         <w:gridCol w:w="2303"/>
@@ -588,6 +501,180 @@
         </w:tc>
       </w:tr>
     </w:tbl>
+    <w:p/>
+    <w:p>
+      <w:pPr>
+        <w:rPr>
+          <w:lang w:val="en-US"/>
+        </w:rPr>
+      </w:pPr>
+      <w:r>
+        <w:rPr>
+          <w:lang w:val="en-US"/>
+        </w:rPr>
+        <w:t>Merging, both directions</w:t>
+      </w:r>
+      <w:bookmarkStart w:id="0" w:name="_GoBack"/>
+      <w:bookmarkEnd w:id="0"/>
+    </w:p>
+    <w:tbl>
+      <w:tblPr>
+        <w:tblStyle w:val="TableGrid"/>
+        <w:tblW w:w="0" w:type="auto"/>
+        <w:tblLook w:val="04A0" w:firstRow="1" w:lastRow="0" w:firstColumn="1" w:lastColumn="0" w:noHBand="0" w:noVBand="1"/>
+      </w:tblPr>
+      <w:tblGrid>
+        <w:gridCol w:w="1168"/>
+        <w:gridCol w:w="2900"/>
+        <w:gridCol w:w="3420"/>
+      </w:tblGrid>
+      <w:tr>
+        <w:trPr>
+          <w:trHeight w:val="1601"/>
+        </w:trPr>
+        <w:tc>
+          <w:tcPr>
+            <w:tcW w:w="4068" w:type="dxa"/>
+            <w:gridSpan w:val="2"/>
+          </w:tcPr>
+          <w:p>
+            <w:pPr>
+              <w:rPr>
+                <w:lang w:val="en-US"/>
+              </w:rPr>
+            </w:pPr>
+            <w:r>
+              <w:rPr>
+                <w:lang w:val="en-US"/>
+              </w:rPr>
+              <w:t>r1c1</w:t>
+            </w:r>
+          </w:p>
+          <w:p>
+            <w:pPr>
+              <w:rPr>
+                <w:lang w:val="en-US"/>
+              </w:rPr>
+            </w:pPr>
+          </w:p>
+          <w:p>
+            <w:pPr>
+              <w:rPr>
+                <w:lang w:val="en-US"/>
+              </w:rPr>
+            </w:pPr>
+          </w:p>
+        </w:tc>
+        <w:tc>
+          <w:tcPr>
+            <w:tcW w:w="3420" w:type="dxa"/>
+            <w:vMerge w:val="restart"/>
+          </w:tcPr>
+          <w:p>
+            <w:pPr>
+              <w:rPr>
+                <w:lang w:val="en-US"/>
+              </w:rPr>
+            </w:pPr>
+            <w:r>
+              <w:rPr>
+                <w:lang w:val="en-US"/>
+              </w:rPr>
+              <w:t>3</w:t>
+            </w:r>
+          </w:p>
+        </w:tc>
+      </w:tr>
+      <w:tr>
+        <w:trPr>
+          <w:trHeight w:val="1781"/>
+        </w:trPr>
+        <w:tc>
+          <w:tcPr>
+            <w:tcW w:w="1168" w:type="dxa"/>
+          </w:tcPr>
+          <w:p>
+            <w:pPr>
+              <w:rPr>
+                <w:lang w:val="en-US"/>
+              </w:rPr>
+            </w:pPr>
+            <w:r>
+              <w:rPr>
+                <w:lang w:val="en-US"/>
+              </w:rPr>
+              <w:t>r2c1</w:t>
+            </w:r>
+          </w:p>
+          <w:p>
+            <w:pPr>
+              <w:rPr>
+                <w:lang w:val="en-US"/>
+              </w:rPr>
+            </w:pPr>
+          </w:p>
+          <w:p>
+            <w:pPr>
+              <w:rPr>
+                <w:lang w:val="en-US"/>
+              </w:rPr>
+            </w:pPr>
+          </w:p>
+        </w:tc>
+        <w:tc>
+          <w:tcPr>
+            <w:tcW w:w="2900" w:type="dxa"/>
+          </w:tcPr>
+          <w:p>
+            <w:pPr>
+              <w:rPr>
+                <w:lang w:val="en-US"/>
+              </w:rPr>
+            </w:pPr>
+            <w:r>
+              <w:rPr>
+                <w:lang w:val="en-US"/>
+              </w:rPr>
+              <w:t>r2c2</w:t>
+            </w:r>
+          </w:p>
+          <w:p>
+            <w:pPr>
+              <w:rPr>
+                <w:lang w:val="en-US"/>
+              </w:rPr>
+            </w:pPr>
+          </w:p>
+          <w:p>
+            <w:pPr>
+              <w:rPr>
+                <w:lang w:val="en-US"/>
+              </w:rPr>
+            </w:pPr>
+          </w:p>
+        </w:tc>
+        <w:tc>
+          <w:tcPr>
+            <w:tcW w:w="3420" w:type="dxa"/>
+            <w:vMerge/>
+          </w:tcPr>
+          <w:p>
+            <w:pPr>
+              <w:rPr>
+                <w:lang w:val="en-US"/>
+              </w:rPr>
+            </w:pPr>
+          </w:p>
+        </w:tc>
+      </w:tr>
+    </w:tbl>
+    <w:p>
+      <w:pPr>
+        <w:rPr>
+          <w:lang w:val="en-US"/>
+        </w:rPr>
+      </w:pPr>
+    </w:p>
     <w:p/>
     <w:p>
       <w:r>
@@ -596,9 +683,9 @@
     </w:p>
     <w:tbl>
       <w:tblPr>
-        <w:tblStyle w:val="Tabellengitternetz"/>
+        <w:tblStyle w:val="TableGrid"/>
         <w:tblW w:w="0" w:type="auto"/>
-        <w:tblLook w:val="04A0"/>
+        <w:tblLook w:val="04A0" w:firstRow="1" w:lastRow="0" w:firstColumn="1" w:lastColumn="0" w:noHBand="0" w:noVBand="1"/>
       </w:tblPr>
       <w:tblGrid>
         <w:gridCol w:w="2303"/>
@@ -720,865 +807,584 @@
             <w:tcW w:w="2303" w:type="dxa"/>
           </w:tcPr>
           <w:p>
-            <w:proofErr w:type="spellStart"/>
-            <w:r>
-              <w:t>row</w:t>
-            </w:r>
-            <w:proofErr w:type="spellEnd"/>
-            <w:r>
-              <w:t xml:space="preserve"> 01 a</w:t>
-            </w:r>
-          </w:p>
-        </w:tc>
-        <w:tc>
-          <w:tcPr>
-            <w:tcW w:w="2303" w:type="dxa"/>
-          </w:tcPr>
-          <w:p>
-            <w:proofErr w:type="spellStart"/>
-            <w:r>
-              <w:t>row</w:t>
-            </w:r>
-            <w:proofErr w:type="spellEnd"/>
-            <w:r>
-              <w:t xml:space="preserve"> 01 b</w:t>
-            </w:r>
-          </w:p>
-        </w:tc>
-        <w:tc>
-          <w:tcPr>
-            <w:tcW w:w="2303" w:type="dxa"/>
-          </w:tcPr>
-          <w:p>
-            <w:proofErr w:type="spellStart"/>
-            <w:r>
-              <w:t>row</w:t>
-            </w:r>
-            <w:proofErr w:type="spellEnd"/>
-            <w:r>
-              <w:t xml:space="preserve"> 01 c</w:t>
-            </w:r>
-          </w:p>
-        </w:tc>
-        <w:tc>
-          <w:tcPr>
-            <w:tcW w:w="2303" w:type="dxa"/>
-          </w:tcPr>
-          <w:p>
-            <w:proofErr w:type="spellStart"/>
-            <w:r>
-              <w:t>row</w:t>
-            </w:r>
-            <w:proofErr w:type="spellEnd"/>
-            <w:r>
-              <w:t xml:space="preserve"> 01 d</w:t>
-            </w:r>
-          </w:p>
-        </w:tc>
-      </w:tr>
-      <w:tr>
-        <w:tc>
-          <w:tcPr>
-            <w:tcW w:w="2303" w:type="dxa"/>
-          </w:tcPr>
-          <w:p>
-            <w:proofErr w:type="spellStart"/>
-            <w:r>
-              <w:t>row</w:t>
-            </w:r>
-            <w:proofErr w:type="spellEnd"/>
-            <w:r>
-              <w:t xml:space="preserve"> 02 a</w:t>
-            </w:r>
-          </w:p>
-        </w:tc>
-        <w:tc>
-          <w:tcPr>
-            <w:tcW w:w="2303" w:type="dxa"/>
-          </w:tcPr>
-          <w:p>
-            <w:proofErr w:type="spellStart"/>
-            <w:r>
-              <w:t>row</w:t>
-            </w:r>
-            <w:proofErr w:type="spellEnd"/>
-            <w:r>
-              <w:t xml:space="preserve"> 02 b</w:t>
-            </w:r>
-          </w:p>
-        </w:tc>
-        <w:tc>
-          <w:tcPr>
-            <w:tcW w:w="2303" w:type="dxa"/>
-          </w:tcPr>
-          <w:p>
-            <w:proofErr w:type="spellStart"/>
-            <w:r>
-              <w:t>row</w:t>
-            </w:r>
-            <w:proofErr w:type="spellEnd"/>
-            <w:r>
-              <w:t xml:space="preserve"> 02 c</w:t>
-            </w:r>
-          </w:p>
-        </w:tc>
-        <w:tc>
-          <w:tcPr>
-            <w:tcW w:w="2303" w:type="dxa"/>
-          </w:tcPr>
-          <w:p>
-            <w:proofErr w:type="spellStart"/>
-            <w:r>
-              <w:t>row</w:t>
-            </w:r>
-            <w:proofErr w:type="spellEnd"/>
-            <w:r>
-              <w:t xml:space="preserve"> 02 d</w:t>
-            </w:r>
-          </w:p>
-        </w:tc>
-      </w:tr>
-      <w:tr>
-        <w:tc>
-          <w:tcPr>
-            <w:tcW w:w="2303" w:type="dxa"/>
-          </w:tcPr>
-          <w:p>
-            <w:proofErr w:type="spellStart"/>
-            <w:r>
-              <w:t>row</w:t>
-            </w:r>
-            <w:proofErr w:type="spellEnd"/>
-            <w:r>
-              <w:t xml:space="preserve"> 03 a</w:t>
-            </w:r>
-          </w:p>
-        </w:tc>
-        <w:tc>
-          <w:tcPr>
-            <w:tcW w:w="2303" w:type="dxa"/>
-          </w:tcPr>
-          <w:p>
-            <w:proofErr w:type="spellStart"/>
-            <w:r>
-              <w:t>row</w:t>
-            </w:r>
-            <w:proofErr w:type="spellEnd"/>
-            <w:r>
-              <w:t xml:space="preserve"> 03 b</w:t>
-            </w:r>
-          </w:p>
-        </w:tc>
-        <w:tc>
-          <w:tcPr>
-            <w:tcW w:w="2303" w:type="dxa"/>
-          </w:tcPr>
-          <w:p>
-            <w:proofErr w:type="spellStart"/>
-            <w:r>
-              <w:t>row</w:t>
-            </w:r>
-            <w:proofErr w:type="spellEnd"/>
-            <w:r>
-              <w:t xml:space="preserve"> 03 c</w:t>
-            </w:r>
-          </w:p>
-        </w:tc>
-        <w:tc>
-          <w:tcPr>
-            <w:tcW w:w="2303" w:type="dxa"/>
-          </w:tcPr>
-          <w:p>
-            <w:proofErr w:type="spellStart"/>
-            <w:r>
-              <w:t>row</w:t>
-            </w:r>
-            <w:proofErr w:type="spellEnd"/>
-            <w:r>
-              <w:t xml:space="preserve"> 03 d</w:t>
-            </w:r>
-          </w:p>
-        </w:tc>
-      </w:tr>
-      <w:tr>
-        <w:tc>
-          <w:tcPr>
-            <w:tcW w:w="2303" w:type="dxa"/>
-          </w:tcPr>
-          <w:p>
-            <w:proofErr w:type="spellStart"/>
-            <w:r>
-              <w:t>row</w:t>
-            </w:r>
-            <w:proofErr w:type="spellEnd"/>
-            <w:r>
-              <w:t xml:space="preserve"> 04 a</w:t>
-            </w:r>
-          </w:p>
-        </w:tc>
-        <w:tc>
-          <w:tcPr>
-            <w:tcW w:w="2303" w:type="dxa"/>
-          </w:tcPr>
-          <w:p>
-            <w:proofErr w:type="spellStart"/>
-            <w:r>
-              <w:t>row</w:t>
-            </w:r>
-            <w:proofErr w:type="spellEnd"/>
-            <w:r>
-              <w:t xml:space="preserve"> 04 b</w:t>
-            </w:r>
-          </w:p>
-        </w:tc>
-        <w:tc>
-          <w:tcPr>
-            <w:tcW w:w="2303" w:type="dxa"/>
-          </w:tcPr>
-          <w:p>
-            <w:proofErr w:type="spellStart"/>
-            <w:r>
-              <w:t>row</w:t>
-            </w:r>
-            <w:proofErr w:type="spellEnd"/>
-            <w:r>
-              <w:t xml:space="preserve"> 04 c</w:t>
-            </w:r>
-          </w:p>
-        </w:tc>
-        <w:tc>
-          <w:tcPr>
-            <w:tcW w:w="2303" w:type="dxa"/>
-          </w:tcPr>
-          <w:p>
-            <w:proofErr w:type="spellStart"/>
-            <w:r>
-              <w:t>row</w:t>
-            </w:r>
-            <w:proofErr w:type="spellEnd"/>
-            <w:r>
-              <w:t xml:space="preserve"> 04 d</w:t>
-            </w:r>
-          </w:p>
-        </w:tc>
-      </w:tr>
-      <w:tr>
-        <w:tc>
-          <w:tcPr>
-            <w:tcW w:w="2303" w:type="dxa"/>
-          </w:tcPr>
-          <w:p>
-            <w:proofErr w:type="spellStart"/>
-            <w:r>
-              <w:t>row</w:t>
-            </w:r>
-            <w:proofErr w:type="spellEnd"/>
-            <w:r>
-              <w:t xml:space="preserve"> 05 a</w:t>
-            </w:r>
-          </w:p>
-        </w:tc>
-        <w:tc>
-          <w:tcPr>
-            <w:tcW w:w="2303" w:type="dxa"/>
-          </w:tcPr>
-          <w:p>
-            <w:proofErr w:type="spellStart"/>
-            <w:r>
-              <w:t>row</w:t>
-            </w:r>
-            <w:proofErr w:type="spellEnd"/>
-            <w:r>
-              <w:t xml:space="preserve"> 05 b</w:t>
-            </w:r>
-          </w:p>
-        </w:tc>
-        <w:tc>
-          <w:tcPr>
-            <w:tcW w:w="2303" w:type="dxa"/>
-          </w:tcPr>
-          <w:p>
-            <w:proofErr w:type="spellStart"/>
-            <w:r>
-              <w:t>row</w:t>
-            </w:r>
-            <w:proofErr w:type="spellEnd"/>
-            <w:r>
-              <w:t xml:space="preserve"> 05 c</w:t>
-            </w:r>
-          </w:p>
-        </w:tc>
-        <w:tc>
-          <w:tcPr>
-            <w:tcW w:w="2303" w:type="dxa"/>
-          </w:tcPr>
-          <w:p>
-            <w:proofErr w:type="spellStart"/>
-            <w:r>
-              <w:t>row</w:t>
-            </w:r>
-            <w:proofErr w:type="spellEnd"/>
-            <w:r>
-              <w:t xml:space="preserve"> 05 d</w:t>
-            </w:r>
-          </w:p>
-        </w:tc>
-      </w:tr>
-      <w:tr>
-        <w:tc>
-          <w:tcPr>
-            <w:tcW w:w="2303" w:type="dxa"/>
-          </w:tcPr>
-          <w:p>
-            <w:proofErr w:type="spellStart"/>
-            <w:r>
-              <w:t>row</w:t>
-            </w:r>
-            <w:proofErr w:type="spellEnd"/>
-            <w:r>
-              <w:t xml:space="preserve"> 06 a</w:t>
-            </w:r>
-          </w:p>
-        </w:tc>
-        <w:tc>
-          <w:tcPr>
-            <w:tcW w:w="2303" w:type="dxa"/>
-          </w:tcPr>
-          <w:p>
-            <w:proofErr w:type="spellStart"/>
-            <w:r>
-              <w:t>row</w:t>
-            </w:r>
-            <w:proofErr w:type="spellEnd"/>
-            <w:r>
-              <w:t xml:space="preserve"> 06 b</w:t>
-            </w:r>
-          </w:p>
-        </w:tc>
-        <w:tc>
-          <w:tcPr>
-            <w:tcW w:w="2303" w:type="dxa"/>
-          </w:tcPr>
-          <w:p>
-            <w:proofErr w:type="spellStart"/>
-            <w:r>
-              <w:t>row</w:t>
-            </w:r>
-            <w:proofErr w:type="spellEnd"/>
-            <w:r>
-              <w:t xml:space="preserve"> 06 c</w:t>
-            </w:r>
-          </w:p>
-        </w:tc>
-        <w:tc>
-          <w:tcPr>
-            <w:tcW w:w="2303" w:type="dxa"/>
-          </w:tcPr>
-          <w:p>
-            <w:proofErr w:type="spellStart"/>
-            <w:r>
-              <w:t>row</w:t>
-            </w:r>
-            <w:proofErr w:type="spellEnd"/>
-            <w:r>
-              <w:t xml:space="preserve"> 06 d</w:t>
-            </w:r>
-          </w:p>
-        </w:tc>
-      </w:tr>
-      <w:tr>
-        <w:tc>
-          <w:tcPr>
-            <w:tcW w:w="2303" w:type="dxa"/>
-          </w:tcPr>
-          <w:p>
-            <w:proofErr w:type="spellStart"/>
-            <w:r>
-              <w:t>row</w:t>
-            </w:r>
-            <w:proofErr w:type="spellEnd"/>
-            <w:r>
-              <w:t xml:space="preserve"> 07 a</w:t>
-            </w:r>
-          </w:p>
-        </w:tc>
-        <w:tc>
-          <w:tcPr>
-            <w:tcW w:w="2303" w:type="dxa"/>
-          </w:tcPr>
-          <w:p>
-            <w:proofErr w:type="spellStart"/>
-            <w:r>
-              <w:t>row</w:t>
-            </w:r>
-            <w:proofErr w:type="spellEnd"/>
-            <w:r>
-              <w:t xml:space="preserve"> 07 b</w:t>
-            </w:r>
-          </w:p>
-        </w:tc>
-        <w:tc>
-          <w:tcPr>
-            <w:tcW w:w="2303" w:type="dxa"/>
-          </w:tcPr>
-          <w:p>
-            <w:proofErr w:type="spellStart"/>
-            <w:r>
-              <w:t>row</w:t>
-            </w:r>
-            <w:proofErr w:type="spellEnd"/>
-            <w:r>
-              <w:t xml:space="preserve"> 07 c</w:t>
-            </w:r>
-          </w:p>
-        </w:tc>
-        <w:tc>
-          <w:tcPr>
-            <w:tcW w:w="2303" w:type="dxa"/>
-          </w:tcPr>
-          <w:p>
-            <w:proofErr w:type="spellStart"/>
-            <w:r>
-              <w:t>row</w:t>
-            </w:r>
-            <w:proofErr w:type="spellEnd"/>
-            <w:r>
-              <w:t xml:space="preserve"> 07 d</w:t>
-            </w:r>
-          </w:p>
-        </w:tc>
-      </w:tr>
-      <w:tr>
-        <w:tc>
-          <w:tcPr>
-            <w:tcW w:w="2303" w:type="dxa"/>
-          </w:tcPr>
-          <w:p>
-            <w:proofErr w:type="spellStart"/>
-            <w:r>
-              <w:t>row</w:t>
-            </w:r>
-            <w:proofErr w:type="spellEnd"/>
-            <w:r>
-              <w:t xml:space="preserve"> 08 a</w:t>
-            </w:r>
-          </w:p>
-        </w:tc>
-        <w:tc>
-          <w:tcPr>
-            <w:tcW w:w="2303" w:type="dxa"/>
-          </w:tcPr>
-          <w:p>
-            <w:proofErr w:type="spellStart"/>
-            <w:r>
-              <w:t>row</w:t>
-            </w:r>
-            <w:proofErr w:type="spellEnd"/>
-            <w:r>
-              <w:t xml:space="preserve"> 08 b</w:t>
-            </w:r>
-          </w:p>
-        </w:tc>
-        <w:tc>
-          <w:tcPr>
-            <w:tcW w:w="2303" w:type="dxa"/>
-          </w:tcPr>
-          <w:p>
-            <w:proofErr w:type="spellStart"/>
-            <w:r>
-              <w:t>row</w:t>
-            </w:r>
-            <w:proofErr w:type="spellEnd"/>
-            <w:r>
-              <w:t xml:space="preserve"> 08 c</w:t>
-            </w:r>
-          </w:p>
-        </w:tc>
-        <w:tc>
-          <w:tcPr>
-            <w:tcW w:w="2303" w:type="dxa"/>
-          </w:tcPr>
-          <w:p>
-            <w:proofErr w:type="spellStart"/>
-            <w:r>
-              <w:t>row</w:t>
-            </w:r>
-            <w:proofErr w:type="spellEnd"/>
-            <w:r>
-              <w:t xml:space="preserve"> 08 d</w:t>
-            </w:r>
-          </w:p>
-        </w:tc>
-      </w:tr>
-      <w:tr>
-        <w:tc>
-          <w:tcPr>
-            <w:tcW w:w="2303" w:type="dxa"/>
-          </w:tcPr>
-          <w:p>
-            <w:proofErr w:type="spellStart"/>
-            <w:r>
-              <w:t>row</w:t>
-            </w:r>
-            <w:proofErr w:type="spellEnd"/>
-            <w:r>
-              <w:t xml:space="preserve"> 09 a</w:t>
-            </w:r>
-          </w:p>
-        </w:tc>
-        <w:tc>
-          <w:tcPr>
-            <w:tcW w:w="2303" w:type="dxa"/>
-          </w:tcPr>
-          <w:p>
-            <w:proofErr w:type="spellStart"/>
-            <w:r>
-              <w:t>row</w:t>
-            </w:r>
-            <w:proofErr w:type="spellEnd"/>
-            <w:r>
-              <w:t xml:space="preserve"> 09 b</w:t>
-            </w:r>
-          </w:p>
-        </w:tc>
-        <w:tc>
-          <w:tcPr>
-            <w:tcW w:w="2303" w:type="dxa"/>
-          </w:tcPr>
-          <w:p>
-            <w:proofErr w:type="spellStart"/>
-            <w:r>
-              <w:t>row</w:t>
-            </w:r>
-            <w:proofErr w:type="spellEnd"/>
-            <w:r>
-              <w:t xml:space="preserve"> 09 c</w:t>
-            </w:r>
-          </w:p>
-        </w:tc>
-        <w:tc>
-          <w:tcPr>
-            <w:tcW w:w="2303" w:type="dxa"/>
-          </w:tcPr>
-          <w:p>
-            <w:proofErr w:type="spellStart"/>
-            <w:r>
-              <w:t>row</w:t>
-            </w:r>
-            <w:proofErr w:type="spellEnd"/>
-            <w:r>
-              <w:t xml:space="preserve"> 09 d</w:t>
-            </w:r>
-          </w:p>
-        </w:tc>
-      </w:tr>
-      <w:tr>
-        <w:tc>
-          <w:tcPr>
-            <w:tcW w:w="2303" w:type="dxa"/>
-          </w:tcPr>
-          <w:p>
-            <w:proofErr w:type="spellStart"/>
-            <w:r>
-              <w:t>row</w:t>
-            </w:r>
-            <w:proofErr w:type="spellEnd"/>
-            <w:r>
-              <w:t xml:space="preserve"> 10 a</w:t>
-            </w:r>
-          </w:p>
-        </w:tc>
-        <w:tc>
-          <w:tcPr>
-            <w:tcW w:w="2303" w:type="dxa"/>
-          </w:tcPr>
-          <w:p>
-            <w:proofErr w:type="spellStart"/>
-            <w:r>
-              <w:t>row</w:t>
-            </w:r>
-            <w:proofErr w:type="spellEnd"/>
-            <w:r>
-              <w:t xml:space="preserve"> 10 b</w:t>
-            </w:r>
-          </w:p>
-        </w:tc>
-        <w:tc>
-          <w:tcPr>
-            <w:tcW w:w="2303" w:type="dxa"/>
-          </w:tcPr>
-          <w:p>
-            <w:proofErr w:type="spellStart"/>
-            <w:r>
-              <w:t>row</w:t>
-            </w:r>
-            <w:proofErr w:type="spellEnd"/>
-            <w:r>
-              <w:t xml:space="preserve"> 10 c</w:t>
-            </w:r>
-          </w:p>
-        </w:tc>
-        <w:tc>
-          <w:tcPr>
-            <w:tcW w:w="2303" w:type="dxa"/>
-          </w:tcPr>
-          <w:p>
-            <w:proofErr w:type="spellStart"/>
-            <w:r>
-              <w:t>row</w:t>
-            </w:r>
-            <w:proofErr w:type="spellEnd"/>
-            <w:r>
-              <w:t xml:space="preserve"> 10 d</w:t>
-            </w:r>
-          </w:p>
-        </w:tc>
-      </w:tr>
-      <w:tr>
-        <w:tc>
-          <w:tcPr>
-            <w:tcW w:w="2303" w:type="dxa"/>
-          </w:tcPr>
-          <w:p>
-            <w:proofErr w:type="spellStart"/>
-            <w:r>
-              <w:t>row</w:t>
-            </w:r>
-            <w:proofErr w:type="spellEnd"/>
-            <w:r>
-              <w:t xml:space="preserve"> 11 a</w:t>
-            </w:r>
-          </w:p>
-        </w:tc>
-        <w:tc>
-          <w:tcPr>
-            <w:tcW w:w="2303" w:type="dxa"/>
-          </w:tcPr>
-          <w:p>
-            <w:proofErr w:type="spellStart"/>
-            <w:r>
-              <w:t>row</w:t>
-            </w:r>
-            <w:proofErr w:type="spellEnd"/>
-            <w:r>
-              <w:t xml:space="preserve"> 11 b</w:t>
-            </w:r>
-          </w:p>
-        </w:tc>
-        <w:tc>
-          <w:tcPr>
-            <w:tcW w:w="2303" w:type="dxa"/>
-          </w:tcPr>
-          <w:p>
-            <w:proofErr w:type="spellStart"/>
-            <w:r>
-              <w:t>row</w:t>
-            </w:r>
-            <w:proofErr w:type="spellEnd"/>
-            <w:r>
-              <w:t xml:space="preserve"> 11 c</w:t>
-            </w:r>
-          </w:p>
-        </w:tc>
-        <w:tc>
-          <w:tcPr>
-            <w:tcW w:w="2303" w:type="dxa"/>
-          </w:tcPr>
-          <w:p>
-            <w:proofErr w:type="spellStart"/>
-            <w:r>
-              <w:t>row</w:t>
-            </w:r>
-            <w:proofErr w:type="spellEnd"/>
-            <w:r>
-              <w:t xml:space="preserve"> 11 d</w:t>
-            </w:r>
-          </w:p>
-        </w:tc>
-      </w:tr>
-      <w:tr>
-        <w:tc>
-          <w:tcPr>
-            <w:tcW w:w="2303" w:type="dxa"/>
-          </w:tcPr>
-          <w:p>
-            <w:proofErr w:type="spellStart"/>
-            <w:r>
-              <w:lastRenderedPageBreak/>
-              <w:t>row</w:t>
-            </w:r>
-            <w:proofErr w:type="spellEnd"/>
-            <w:r>
-              <w:t xml:space="preserve"> 12 a</w:t>
-            </w:r>
-          </w:p>
-        </w:tc>
-        <w:tc>
-          <w:tcPr>
-            <w:tcW w:w="2303" w:type="dxa"/>
-          </w:tcPr>
-          <w:p>
-            <w:proofErr w:type="spellStart"/>
-            <w:r>
-              <w:t>row</w:t>
-            </w:r>
-            <w:proofErr w:type="spellEnd"/>
-            <w:r>
-              <w:t xml:space="preserve"> 12 b</w:t>
-            </w:r>
-          </w:p>
-        </w:tc>
-        <w:tc>
-          <w:tcPr>
-            <w:tcW w:w="2303" w:type="dxa"/>
-          </w:tcPr>
-          <w:p>
-            <w:proofErr w:type="spellStart"/>
-            <w:r>
-              <w:t>row</w:t>
-            </w:r>
-            <w:proofErr w:type="spellEnd"/>
-            <w:r>
-              <w:t xml:space="preserve"> 12 c</w:t>
-            </w:r>
-          </w:p>
-        </w:tc>
-        <w:tc>
-          <w:tcPr>
-            <w:tcW w:w="2303" w:type="dxa"/>
-          </w:tcPr>
-          <w:p>
-            <w:proofErr w:type="spellStart"/>
-            <w:r>
-              <w:t>row</w:t>
-            </w:r>
-            <w:proofErr w:type="spellEnd"/>
-            <w:r>
-              <w:t xml:space="preserve"> 12 d</w:t>
-            </w:r>
-          </w:p>
-        </w:tc>
-      </w:tr>
-      <w:tr>
-        <w:tc>
-          <w:tcPr>
-            <w:tcW w:w="2303" w:type="dxa"/>
-          </w:tcPr>
-          <w:p>
-            <w:proofErr w:type="spellStart"/>
-            <w:r>
-              <w:t>row</w:t>
-            </w:r>
-            <w:proofErr w:type="spellEnd"/>
-            <w:r>
-              <w:t xml:space="preserve"> 13 a</w:t>
-            </w:r>
-          </w:p>
-        </w:tc>
-        <w:tc>
-          <w:tcPr>
-            <w:tcW w:w="2303" w:type="dxa"/>
-          </w:tcPr>
-          <w:p>
-            <w:proofErr w:type="spellStart"/>
-            <w:r>
-              <w:t>row</w:t>
-            </w:r>
-            <w:proofErr w:type="spellEnd"/>
-            <w:r>
-              <w:t xml:space="preserve"> 13 b</w:t>
-            </w:r>
-          </w:p>
-        </w:tc>
-        <w:tc>
-          <w:tcPr>
-            <w:tcW w:w="2303" w:type="dxa"/>
-          </w:tcPr>
-          <w:p>
-            <w:proofErr w:type="spellStart"/>
-            <w:r>
-              <w:t>row</w:t>
-            </w:r>
-            <w:proofErr w:type="spellEnd"/>
-            <w:r>
-              <w:t xml:space="preserve"> 13 c</w:t>
-            </w:r>
-          </w:p>
-        </w:tc>
-        <w:tc>
-          <w:tcPr>
-            <w:tcW w:w="2303" w:type="dxa"/>
-          </w:tcPr>
-          <w:p>
-            <w:proofErr w:type="spellStart"/>
-            <w:r>
-              <w:t>row</w:t>
-            </w:r>
-            <w:proofErr w:type="spellEnd"/>
-            <w:r>
-              <w:t xml:space="preserve"> 13 d</w:t>
-            </w:r>
-          </w:p>
-        </w:tc>
-      </w:tr>
-      <w:tr>
-        <w:tc>
-          <w:tcPr>
-            <w:tcW w:w="2303" w:type="dxa"/>
-          </w:tcPr>
-          <w:p>
-            <w:proofErr w:type="spellStart"/>
-            <w:r>
-              <w:t>row</w:t>
-            </w:r>
-            <w:proofErr w:type="spellEnd"/>
-            <w:r>
-              <w:t xml:space="preserve"> 14 a</w:t>
-            </w:r>
-          </w:p>
-        </w:tc>
-        <w:tc>
-          <w:tcPr>
-            <w:tcW w:w="2303" w:type="dxa"/>
-          </w:tcPr>
-          <w:p>
-            <w:proofErr w:type="spellStart"/>
-            <w:r>
-              <w:t>row</w:t>
-            </w:r>
-            <w:proofErr w:type="spellEnd"/>
-            <w:r>
-              <w:t xml:space="preserve"> 14 b</w:t>
-            </w:r>
-          </w:p>
-        </w:tc>
-        <w:tc>
-          <w:tcPr>
-            <w:tcW w:w="2303" w:type="dxa"/>
-          </w:tcPr>
-          <w:p>
-            <w:proofErr w:type="spellStart"/>
-            <w:r>
-              <w:t>row</w:t>
-            </w:r>
-            <w:proofErr w:type="spellEnd"/>
-            <w:r>
-              <w:t xml:space="preserve"> 14 c</w:t>
-            </w:r>
-          </w:p>
-        </w:tc>
-        <w:tc>
-          <w:tcPr>
-            <w:tcW w:w="2303" w:type="dxa"/>
-          </w:tcPr>
-          <w:p>
-            <w:proofErr w:type="spellStart"/>
-            <w:r>
-              <w:t>row</w:t>
-            </w:r>
-            <w:proofErr w:type="spellEnd"/>
-            <w:r>
-              <w:t xml:space="preserve"> 14 d</w:t>
+            <w:r>
+              <w:t>row 01 a</w:t>
+            </w:r>
+          </w:p>
+        </w:tc>
+        <w:tc>
+          <w:tcPr>
+            <w:tcW w:w="2303" w:type="dxa"/>
+          </w:tcPr>
+          <w:p>
+            <w:r>
+              <w:t>row 01 b</w:t>
+            </w:r>
+          </w:p>
+        </w:tc>
+        <w:tc>
+          <w:tcPr>
+            <w:tcW w:w="2303" w:type="dxa"/>
+          </w:tcPr>
+          <w:p>
+            <w:r>
+              <w:t>row 01 c</w:t>
+            </w:r>
+          </w:p>
+        </w:tc>
+        <w:tc>
+          <w:tcPr>
+            <w:tcW w:w="2303" w:type="dxa"/>
+          </w:tcPr>
+          <w:p>
+            <w:r>
+              <w:t>row 01 d</w:t>
+            </w:r>
+          </w:p>
+        </w:tc>
+      </w:tr>
+      <w:tr>
+        <w:tc>
+          <w:tcPr>
+            <w:tcW w:w="2303" w:type="dxa"/>
+          </w:tcPr>
+          <w:p>
+            <w:r>
+              <w:t>row 02 a</w:t>
+            </w:r>
+          </w:p>
+        </w:tc>
+        <w:tc>
+          <w:tcPr>
+            <w:tcW w:w="2303" w:type="dxa"/>
+          </w:tcPr>
+          <w:p>
+            <w:r>
+              <w:t>row 02 b</w:t>
+            </w:r>
+          </w:p>
+        </w:tc>
+        <w:tc>
+          <w:tcPr>
+            <w:tcW w:w="2303" w:type="dxa"/>
+          </w:tcPr>
+          <w:p>
+            <w:r>
+              <w:t>row 02 c</w:t>
+            </w:r>
+          </w:p>
+        </w:tc>
+        <w:tc>
+          <w:tcPr>
+            <w:tcW w:w="2303" w:type="dxa"/>
+          </w:tcPr>
+          <w:p>
+            <w:r>
+              <w:t>row 02 d</w:t>
+            </w:r>
+          </w:p>
+        </w:tc>
+      </w:tr>
+      <w:tr>
+        <w:tc>
+          <w:tcPr>
+            <w:tcW w:w="2303" w:type="dxa"/>
+          </w:tcPr>
+          <w:p>
+            <w:r>
+              <w:t>row 03 a</w:t>
+            </w:r>
+          </w:p>
+        </w:tc>
+        <w:tc>
+          <w:tcPr>
+            <w:tcW w:w="2303" w:type="dxa"/>
+          </w:tcPr>
+          <w:p>
+            <w:r>
+              <w:t>row 03 b</w:t>
+            </w:r>
+          </w:p>
+        </w:tc>
+        <w:tc>
+          <w:tcPr>
+            <w:tcW w:w="2303" w:type="dxa"/>
+          </w:tcPr>
+          <w:p>
+            <w:r>
+              <w:t>row 03 c</w:t>
+            </w:r>
+          </w:p>
+        </w:tc>
+        <w:tc>
+          <w:tcPr>
+            <w:tcW w:w="2303" w:type="dxa"/>
+          </w:tcPr>
+          <w:p>
+            <w:r>
+              <w:t>row 03 d</w:t>
+            </w:r>
+          </w:p>
+        </w:tc>
+      </w:tr>
+      <w:tr>
+        <w:tc>
+          <w:tcPr>
+            <w:tcW w:w="2303" w:type="dxa"/>
+          </w:tcPr>
+          <w:p>
+            <w:r>
+              <w:t>row 04 a</w:t>
+            </w:r>
+          </w:p>
+        </w:tc>
+        <w:tc>
+          <w:tcPr>
+            <w:tcW w:w="2303" w:type="dxa"/>
+          </w:tcPr>
+          <w:p>
+            <w:r>
+              <w:t>row 04 b</w:t>
+            </w:r>
+          </w:p>
+        </w:tc>
+        <w:tc>
+          <w:tcPr>
+            <w:tcW w:w="2303" w:type="dxa"/>
+          </w:tcPr>
+          <w:p>
+            <w:r>
+              <w:t>row 04 c</w:t>
+            </w:r>
+          </w:p>
+        </w:tc>
+        <w:tc>
+          <w:tcPr>
+            <w:tcW w:w="2303" w:type="dxa"/>
+          </w:tcPr>
+          <w:p>
+            <w:r>
+              <w:t>row 04 d</w:t>
+            </w:r>
+          </w:p>
+        </w:tc>
+      </w:tr>
+      <w:tr>
+        <w:tc>
+          <w:tcPr>
+            <w:tcW w:w="2303" w:type="dxa"/>
+          </w:tcPr>
+          <w:p>
+            <w:r>
+              <w:t>row 05 a</w:t>
+            </w:r>
+          </w:p>
+        </w:tc>
+        <w:tc>
+          <w:tcPr>
+            <w:tcW w:w="2303" w:type="dxa"/>
+          </w:tcPr>
+          <w:p>
+            <w:r>
+              <w:t>row 05 b</w:t>
+            </w:r>
+          </w:p>
+        </w:tc>
+        <w:tc>
+          <w:tcPr>
+            <w:tcW w:w="2303" w:type="dxa"/>
+          </w:tcPr>
+          <w:p>
+            <w:r>
+              <w:t>row 05 c</w:t>
+            </w:r>
+          </w:p>
+        </w:tc>
+        <w:tc>
+          <w:tcPr>
+            <w:tcW w:w="2303" w:type="dxa"/>
+          </w:tcPr>
+          <w:p>
+            <w:r>
+              <w:t>row 05 d</w:t>
+            </w:r>
+          </w:p>
+        </w:tc>
+      </w:tr>
+      <w:tr>
+        <w:tc>
+          <w:tcPr>
+            <w:tcW w:w="2303" w:type="dxa"/>
+          </w:tcPr>
+          <w:p>
+            <w:r>
+              <w:t>row 06 a</w:t>
+            </w:r>
+          </w:p>
+        </w:tc>
+        <w:tc>
+          <w:tcPr>
+            <w:tcW w:w="2303" w:type="dxa"/>
+          </w:tcPr>
+          <w:p>
+            <w:r>
+              <w:t>row 06 b</w:t>
+            </w:r>
+          </w:p>
+        </w:tc>
+        <w:tc>
+          <w:tcPr>
+            <w:tcW w:w="2303" w:type="dxa"/>
+          </w:tcPr>
+          <w:p>
+            <w:r>
+              <w:t>row 06 c</w:t>
+            </w:r>
+          </w:p>
+        </w:tc>
+        <w:tc>
+          <w:tcPr>
+            <w:tcW w:w="2303" w:type="dxa"/>
+          </w:tcPr>
+          <w:p>
+            <w:r>
+              <w:t>row 06 d</w:t>
+            </w:r>
+          </w:p>
+        </w:tc>
+      </w:tr>
+      <w:tr>
+        <w:tc>
+          <w:tcPr>
+            <w:tcW w:w="2303" w:type="dxa"/>
+          </w:tcPr>
+          <w:p>
+            <w:r>
+              <w:t>row 07 a</w:t>
+            </w:r>
+          </w:p>
+        </w:tc>
+        <w:tc>
+          <w:tcPr>
+            <w:tcW w:w="2303" w:type="dxa"/>
+          </w:tcPr>
+          <w:p>
+            <w:r>
+              <w:t>row 07 b</w:t>
+            </w:r>
+          </w:p>
+        </w:tc>
+        <w:tc>
+          <w:tcPr>
+            <w:tcW w:w="2303" w:type="dxa"/>
+          </w:tcPr>
+          <w:p>
+            <w:r>
+              <w:t>row 07 c</w:t>
+            </w:r>
+          </w:p>
+        </w:tc>
+        <w:tc>
+          <w:tcPr>
+            <w:tcW w:w="2303" w:type="dxa"/>
+          </w:tcPr>
+          <w:p>
+            <w:r>
+              <w:t>row 07 d</w:t>
+            </w:r>
+          </w:p>
+        </w:tc>
+      </w:tr>
+      <w:tr>
+        <w:tc>
+          <w:tcPr>
+            <w:tcW w:w="2303" w:type="dxa"/>
+          </w:tcPr>
+          <w:p>
+            <w:r>
+              <w:t>row 08 a</w:t>
+            </w:r>
+          </w:p>
+        </w:tc>
+        <w:tc>
+          <w:tcPr>
+            <w:tcW w:w="2303" w:type="dxa"/>
+          </w:tcPr>
+          <w:p>
+            <w:r>
+              <w:t>row 08 b</w:t>
+            </w:r>
+          </w:p>
+        </w:tc>
+        <w:tc>
+          <w:tcPr>
+            <w:tcW w:w="2303" w:type="dxa"/>
+          </w:tcPr>
+          <w:p>
+            <w:r>
+              <w:t>row 08 c</w:t>
+            </w:r>
+          </w:p>
+        </w:tc>
+        <w:tc>
+          <w:tcPr>
+            <w:tcW w:w="2303" w:type="dxa"/>
+          </w:tcPr>
+          <w:p>
+            <w:r>
+              <w:t>row 08 d</w:t>
+            </w:r>
+          </w:p>
+        </w:tc>
+      </w:tr>
+      <w:tr>
+        <w:tc>
+          <w:tcPr>
+            <w:tcW w:w="2303" w:type="dxa"/>
+          </w:tcPr>
+          <w:p>
+            <w:r>
+              <w:t>row 09 a</w:t>
+            </w:r>
+          </w:p>
+        </w:tc>
+        <w:tc>
+          <w:tcPr>
+            <w:tcW w:w="2303" w:type="dxa"/>
+          </w:tcPr>
+          <w:p>
+            <w:r>
+              <w:t>row 09 b</w:t>
+            </w:r>
+          </w:p>
+        </w:tc>
+        <w:tc>
+          <w:tcPr>
+            <w:tcW w:w="2303" w:type="dxa"/>
+          </w:tcPr>
+          <w:p>
+            <w:r>
+              <w:t>row 09 c</w:t>
+            </w:r>
+          </w:p>
+        </w:tc>
+        <w:tc>
+          <w:tcPr>
+            <w:tcW w:w="2303" w:type="dxa"/>
+          </w:tcPr>
+          <w:p>
+            <w:r>
+              <w:t>row 09 d</w:t>
+            </w:r>
+          </w:p>
+        </w:tc>
+      </w:tr>
+      <w:tr>
+        <w:tc>
+          <w:tcPr>
+            <w:tcW w:w="2303" w:type="dxa"/>
+          </w:tcPr>
+          <w:p>
+            <w:r>
+              <w:t>row 10 a</w:t>
+            </w:r>
+          </w:p>
+        </w:tc>
+        <w:tc>
+          <w:tcPr>
+            <w:tcW w:w="2303" w:type="dxa"/>
+          </w:tcPr>
+          <w:p>
+            <w:r>
+              <w:t>row 10 b</w:t>
+            </w:r>
+          </w:p>
+        </w:tc>
+        <w:tc>
+          <w:tcPr>
+            <w:tcW w:w="2303" w:type="dxa"/>
+          </w:tcPr>
+          <w:p>
+            <w:r>
+              <w:t>row 10 c</w:t>
+            </w:r>
+          </w:p>
+        </w:tc>
+        <w:tc>
+          <w:tcPr>
+            <w:tcW w:w="2303" w:type="dxa"/>
+          </w:tcPr>
+          <w:p>
+            <w:r>
+              <w:t>row 10 d</w:t>
+            </w:r>
+          </w:p>
+        </w:tc>
+      </w:tr>
+      <w:tr>
+        <w:tc>
+          <w:tcPr>
+            <w:tcW w:w="2303" w:type="dxa"/>
+          </w:tcPr>
+          <w:p>
+            <w:r>
+              <w:t>row 11 a</w:t>
+            </w:r>
+          </w:p>
+        </w:tc>
+        <w:tc>
+          <w:tcPr>
+            <w:tcW w:w="2303" w:type="dxa"/>
+          </w:tcPr>
+          <w:p>
+            <w:r>
+              <w:t>row 11 b</w:t>
+            </w:r>
+          </w:p>
+        </w:tc>
+        <w:tc>
+          <w:tcPr>
+            <w:tcW w:w="2303" w:type="dxa"/>
+          </w:tcPr>
+          <w:p>
+            <w:r>
+              <w:t>row 11 c</w:t>
+            </w:r>
+          </w:p>
+        </w:tc>
+        <w:tc>
+          <w:tcPr>
+            <w:tcW w:w="2303" w:type="dxa"/>
+          </w:tcPr>
+          <w:p>
+            <w:r>
+              <w:t>row 11 d</w:t>
+            </w:r>
+          </w:p>
+        </w:tc>
+      </w:tr>
+      <w:tr>
+        <w:tc>
+          <w:tcPr>
+            <w:tcW w:w="2303" w:type="dxa"/>
+          </w:tcPr>
+          <w:p>
+            <w:r>
+              <w:t>row 12 a</w:t>
+            </w:r>
+          </w:p>
+        </w:tc>
+        <w:tc>
+          <w:tcPr>
+            <w:tcW w:w="2303" w:type="dxa"/>
+          </w:tcPr>
+          <w:p>
+            <w:r>
+              <w:t>row 12 b</w:t>
+            </w:r>
+          </w:p>
+        </w:tc>
+        <w:tc>
+          <w:tcPr>
+            <w:tcW w:w="2303" w:type="dxa"/>
+          </w:tcPr>
+          <w:p>
+            <w:r>
+              <w:t>row 12 c</w:t>
+            </w:r>
+          </w:p>
+        </w:tc>
+        <w:tc>
+          <w:tcPr>
+            <w:tcW w:w="2303" w:type="dxa"/>
+          </w:tcPr>
+          <w:p>
+            <w:r>
+              <w:t>row 12 d</w:t>
+            </w:r>
+          </w:p>
+        </w:tc>
+      </w:tr>
+      <w:tr>
+        <w:tc>
+          <w:tcPr>
+            <w:tcW w:w="2303" w:type="dxa"/>
+          </w:tcPr>
+          <w:p>
+            <w:r>
+              <w:t>row 13 a</w:t>
+            </w:r>
+          </w:p>
+        </w:tc>
+        <w:tc>
+          <w:tcPr>
+            <w:tcW w:w="2303" w:type="dxa"/>
+          </w:tcPr>
+          <w:p>
+            <w:r>
+              <w:t>row 13 b</w:t>
+            </w:r>
+          </w:p>
+        </w:tc>
+        <w:tc>
+          <w:tcPr>
+            <w:tcW w:w="2303" w:type="dxa"/>
+          </w:tcPr>
+          <w:p>
+            <w:r>
+              <w:t>row 13 c</w:t>
+            </w:r>
+          </w:p>
+        </w:tc>
+        <w:tc>
+          <w:tcPr>
+            <w:tcW w:w="2303" w:type="dxa"/>
+          </w:tcPr>
+          <w:p>
+            <w:r>
+              <w:t>row 13 d</w:t>
+            </w:r>
+          </w:p>
+        </w:tc>
+      </w:tr>
+      <w:tr>
+        <w:tc>
+          <w:tcPr>
+            <w:tcW w:w="2303" w:type="dxa"/>
+          </w:tcPr>
+          <w:p>
+            <w:r>
+              <w:t>row 14 a</w:t>
+            </w:r>
+          </w:p>
+        </w:tc>
+        <w:tc>
+          <w:tcPr>
+            <w:tcW w:w="2303" w:type="dxa"/>
+          </w:tcPr>
+          <w:p>
+            <w:r>
+              <w:t>row 14 b</w:t>
+            </w:r>
+          </w:p>
+        </w:tc>
+        <w:tc>
+          <w:tcPr>
+            <w:tcW w:w="2303" w:type="dxa"/>
+          </w:tcPr>
+          <w:p>
+            <w:r>
+              <w:t>row 14 c</w:t>
+            </w:r>
+          </w:p>
+        </w:tc>
+        <w:tc>
+          <w:tcPr>
+            <w:tcW w:w="2303" w:type="dxa"/>
+          </w:tcPr>
+          <w:p>
+            <w:r>
+              <w:t>row 14 d</w:t>
             </w:r>
           </w:p>
         </w:tc>
@@ -1587,20 +1393,15 @@
     <w:p/>
     <w:p>
       <w:r>
-        <w:t xml:space="preserve">Table </w:t>
+        <w:t>Table width</w:t>
       </w:r>
-      <w:proofErr w:type="spellStart"/>
-      <w:r>
-        <w:t>width</w:t>
-      </w:r>
-      <w:proofErr w:type="spellEnd"/>
     </w:p>
     <w:tbl>
       <w:tblPr>
-        <w:tblStyle w:val="Tabellengitternetz"/>
+        <w:tblStyle w:val="TableGrid"/>
         <w:tblW w:w="0" w:type="auto"/>
         <w:shd w:val="clear" w:color="auto" w:fill="FFC000"/>
-        <w:tblLook w:val="04A0"/>
+        <w:tblLook w:val="04A0" w:firstRow="1" w:lastRow="0" w:firstColumn="1" w:lastColumn="0" w:noHBand="0" w:noVBand="1"/>
       </w:tblPr>
       <w:tblGrid>
         <w:gridCol w:w="1134"/>
@@ -1657,39 +1458,13 @@
     </w:tbl>
     <w:p/>
     <w:p>
-      <w:proofErr w:type="spellStart"/>
       <w:r>
-        <w:t>Shading</w:t>
+        <w:t>Shading, Margins, Cell spacing</w:t>
       </w:r>
-      <w:proofErr w:type="spellEnd"/>
-      <w:r>
-        <w:t xml:space="preserve">, </w:t>
-      </w:r>
-      <w:proofErr w:type="spellStart"/>
-      <w:r>
-        <w:t>Margins</w:t>
-      </w:r>
-      <w:proofErr w:type="spellEnd"/>
-      <w:r>
-        <w:t xml:space="preserve">, </w:t>
-      </w:r>
-      <w:proofErr w:type="spellStart"/>
-      <w:r>
-        <w:t>Cell</w:t>
-      </w:r>
-      <w:proofErr w:type="spellEnd"/>
-      <w:r>
-        <w:t xml:space="preserve"> </w:t>
-      </w:r>
-      <w:proofErr w:type="spellStart"/>
-      <w:r>
-        <w:t>spacing</w:t>
-      </w:r>
-      <w:proofErr w:type="spellEnd"/>
     </w:p>
     <w:tbl>
       <w:tblPr>
-        <w:tblStyle w:val="Tabellengitternetz"/>
+        <w:tblStyle w:val="TableGrid"/>
         <w:tblW w:w="0" w:type="auto"/>
         <w:tblCellSpacing w:w="142" w:type="dxa"/>
         <w:shd w:val="clear" w:color="auto" w:fill="FFC000"/>
@@ -1699,7 +1474,7 @@
           <w:bottom w:w="113" w:type="dxa"/>
           <w:right w:w="227" w:type="dxa"/>
         </w:tblCellMar>
-        <w:tblLook w:val="04A0"/>
+        <w:tblLook w:val="04A0" w:firstRow="1" w:lastRow="0" w:firstColumn="1" w:lastColumn="0" w:noHBand="0" w:noVBand="1"/>
       </w:tblPr>
       <w:tblGrid>
         <w:gridCol w:w="2583"/>
@@ -1717,13 +1492,8 @@
             <w:shd w:val="clear" w:color="auto" w:fill="auto"/>
           </w:tcPr>
           <w:p>
-            <w:proofErr w:type="spellStart"/>
-            <w:r>
-              <w:t>Cell</w:t>
-            </w:r>
-            <w:proofErr w:type="spellEnd"/>
-            <w:r>
-              <w:t xml:space="preserve"> 1a</w:t>
+            <w:r>
+              <w:t>Cell 1a</w:t>
             </w:r>
           </w:p>
         </w:tc>
@@ -1733,13 +1503,8 @@
             <w:shd w:val="clear" w:color="auto" w:fill="auto"/>
           </w:tcPr>
           <w:p>
-            <w:proofErr w:type="spellStart"/>
-            <w:r>
-              <w:t>Cell</w:t>
-            </w:r>
-            <w:proofErr w:type="spellEnd"/>
-            <w:r>
-              <w:t xml:space="preserve"> 1b</w:t>
+            <w:r>
+              <w:t>Cell 1b</w:t>
             </w:r>
           </w:p>
         </w:tc>
@@ -1749,13 +1514,8 @@
             <w:shd w:val="clear" w:color="auto" w:fill="auto"/>
           </w:tcPr>
           <w:p>
-            <w:proofErr w:type="spellStart"/>
-            <w:r>
-              <w:t>Cell</w:t>
-            </w:r>
-            <w:proofErr w:type="spellEnd"/>
-            <w:r>
-              <w:t xml:space="preserve"> 1c</w:t>
+            <w:r>
+              <w:t>Cell 1c</w:t>
             </w:r>
           </w:p>
         </w:tc>
@@ -1765,13 +1525,8 @@
             <w:shd w:val="clear" w:color="auto" w:fill="auto"/>
           </w:tcPr>
           <w:p>
-            <w:proofErr w:type="spellStart"/>
-            <w:r>
-              <w:t>Cell</w:t>
-            </w:r>
-            <w:proofErr w:type="spellEnd"/>
-            <w:r>
-              <w:t xml:space="preserve"> 1d</w:t>
+            <w:r>
+              <w:t>Cell 1d</w:t>
             </w:r>
           </w:p>
         </w:tc>
@@ -1786,13 +1541,8 @@
             <w:shd w:val="pct5" w:color="auto" w:fill="FFC000"/>
           </w:tcPr>
           <w:p>
-            <w:proofErr w:type="spellStart"/>
-            <w:r>
-              <w:t>Cell</w:t>
-            </w:r>
-            <w:proofErr w:type="spellEnd"/>
-            <w:r>
-              <w:t xml:space="preserve"> 2a</w:t>
+            <w:r>
+              <w:t>Cell 2a</w:t>
             </w:r>
           </w:p>
         </w:tc>
@@ -1802,13 +1552,8 @@
             <w:shd w:val="pct5" w:color="auto" w:fill="FFC000"/>
           </w:tcPr>
           <w:p>
-            <w:proofErr w:type="spellStart"/>
-            <w:r>
-              <w:t>Cell</w:t>
-            </w:r>
-            <w:proofErr w:type="spellEnd"/>
-            <w:r>
-              <w:t xml:space="preserve"> 2b</w:t>
+            <w:r>
+              <w:t>Cell 2b</w:t>
             </w:r>
           </w:p>
         </w:tc>
@@ -1818,13 +1563,8 @@
             <w:shd w:val="pct5" w:color="auto" w:fill="FFC000"/>
           </w:tcPr>
           <w:p>
-            <w:proofErr w:type="spellStart"/>
-            <w:r>
-              <w:t>Cell</w:t>
-            </w:r>
-            <w:proofErr w:type="spellEnd"/>
-            <w:r>
-              <w:t xml:space="preserve"> 2c</w:t>
+            <w:r>
+              <w:t>Cell 2c</w:t>
             </w:r>
           </w:p>
         </w:tc>
@@ -1840,13 +1580,8 @@
             </w:tcMar>
           </w:tcPr>
           <w:p>
-            <w:proofErr w:type="spellStart"/>
-            <w:r>
-              <w:t>Cell</w:t>
-            </w:r>
-            <w:proofErr w:type="spellEnd"/>
-            <w:r>
-              <w:t xml:space="preserve"> 2d</w:t>
+            <w:r>
+              <w:t>Cell 2d</w:t>
             </w:r>
           </w:p>
         </w:tc>
@@ -1854,25 +1589,15 @@
     </w:tbl>
     <w:p/>
     <w:p>
-      <w:proofErr w:type="spellStart"/>
       <w:r>
-        <w:t>Mergin</w:t>
+        <w:t>Mergin, Auto size</w:t>
       </w:r>
-      <w:proofErr w:type="spellEnd"/>
-      <w:r>
-        <w:t xml:space="preserve">, Auto </w:t>
-      </w:r>
-      <w:proofErr w:type="spellStart"/>
-      <w:r>
-        <w:t>size</w:t>
-      </w:r>
-      <w:proofErr w:type="spellEnd"/>
     </w:p>
     <w:tbl>
       <w:tblPr>
-        <w:tblStyle w:val="Tabellengitternetz"/>
+        <w:tblStyle w:val="TableGrid"/>
         <w:tblW w:w="0" w:type="auto"/>
-        <w:tblLook w:val="04A0"/>
+        <w:tblLook w:val="04A0" w:firstRow="1" w:lastRow="0" w:firstColumn="1" w:lastColumn="0" w:noHBand="0" w:noVBand="1"/>
       </w:tblPr>
       <w:tblGrid>
         <w:gridCol w:w="3070"/>
@@ -1956,9 +1681,9 @@
     </w:p>
     <w:tbl>
       <w:tblPr>
-        <w:tblStyle w:val="Tabellengitternetz"/>
+        <w:tblStyle w:val="TableGrid"/>
         <w:tblW w:w="0" w:type="auto"/>
-        <w:tblLook w:val="04A0"/>
+        <w:tblLook w:val="04A0" w:firstRow="1" w:lastRow="0" w:firstColumn="1" w:lastColumn="0" w:noHBand="0" w:noVBand="1"/>
       </w:tblPr>
       <w:tblGrid>
         <w:gridCol w:w="375"/>
@@ -2039,9 +1764,9 @@
     </w:p>
     <w:tbl>
       <w:tblPr>
-        <w:tblStyle w:val="Tabellengitternetz"/>
+        <w:tblStyle w:val="TableGrid"/>
         <w:tblW w:w="0" w:type="auto"/>
-        <w:tblLook w:val="04A0"/>
+        <w:tblLook w:val="04A0" w:firstRow="1" w:lastRow="0" w:firstColumn="1" w:lastColumn="0" w:noHBand="0" w:noVBand="1"/>
       </w:tblPr>
       <w:tblGrid>
         <w:gridCol w:w="428"/>
@@ -2252,15 +1977,14 @@
     <w:p/>
     <w:p>
       <w:r>
-        <w:lastRenderedPageBreak/>
         <w:t>Borders</w:t>
       </w:r>
     </w:p>
     <w:tbl>
       <w:tblPr>
-        <w:tblStyle w:val="Tabellengitternetz"/>
+        <w:tblStyle w:val="TableGrid"/>
         <w:tblW w:w="0" w:type="auto"/>
-        <w:tblLook w:val="04A0"/>
+        <w:tblLook w:val="04A0" w:firstRow="1" w:lastRow="0" w:firstColumn="1" w:lastColumn="0" w:noHBand="0" w:noVBand="1"/>
       </w:tblPr>
       <w:tblGrid>
         <w:gridCol w:w="2303"/>
@@ -2463,42 +2187,14 @@
         <w:rPr>
           <w:lang w:val="en-US"/>
         </w:rPr>
-        <w:t xml:space="preserve"> (WW uses </w:t>
-      </w:r>
-      <w:proofErr w:type="spellStart"/>
-      <w:r>
-        <w:rPr>
-          <w:lang w:val="en-US"/>
-        </w:rPr>
-        <w:t>gridBefore</w:t>
-      </w:r>
-      <w:proofErr w:type="spellEnd"/>
-      <w:r>
-        <w:rPr>
-          <w:lang w:val="en-US"/>
-        </w:rPr>
-        <w:t>/</w:t>
-      </w:r>
-      <w:proofErr w:type="spellStart"/>
-      <w:r>
-        <w:rPr>
-          <w:lang w:val="en-US"/>
-        </w:rPr>
-        <w:t>gridAfter</w:t>
-      </w:r>
-      <w:proofErr w:type="spellEnd"/>
-      <w:r>
-        <w:rPr>
-          <w:lang w:val="en-US"/>
-        </w:rPr>
-        <w:t xml:space="preserve"> as above)</w:t>
+        <w:t xml:space="preserve"> (WW uses gridBefore/gridAfter as above)</w:t>
       </w:r>
     </w:p>
     <w:tbl>
       <w:tblPr>
-        <w:tblStyle w:val="Tabellengitternetz"/>
+        <w:tblStyle w:val="TableGrid"/>
         <w:tblW w:w="9920" w:type="dxa"/>
-        <w:tblLook w:val="04A0"/>
+        <w:tblLook w:val="04A0" w:firstRow="1" w:lastRow="0" w:firstColumn="1" w:lastColumn="0" w:noHBand="0" w:noVBand="1"/>
       </w:tblPr>
       <w:tblGrid>
         <w:gridCol w:w="708"/>
@@ -2877,7 +2573,7 @@
 </file>
 
 <file path=word/styles.xml><?xml version="1.0" encoding="utf-8"?>
-<w:styles xmlns:r="http://schemas.openxmlformats.org/officeDocument/2006/relationships" xmlns:w="http://schemas.openxmlformats.org/wordprocessingml/2006/main">
+<w:styles xmlns:mc="http://schemas.openxmlformats.org/markup-compatibility/2006" xmlns:r="http://schemas.openxmlformats.org/officeDocument/2006/relationships" xmlns:w="http://schemas.openxmlformats.org/wordprocessingml/2006/main" xmlns:w14="http://schemas.microsoft.com/office/word/2010/wordml" mc:Ignorable="w14">
   <w:docDefaults>
     <w:rPrDefault>
       <w:rPr>
@@ -3032,7 +2728,7 @@
     <w:lsdException w:name="Bibliography" w:uiPriority="37"/>
     <w:lsdException w:name="TOC Heading" w:uiPriority="39" w:qFormat="1"/>
   </w:latentStyles>
-  <w:style w:type="paragraph" w:default="1" w:styleId="Standard">
+  <w:style w:type="paragraph" w:default="1" w:styleId="Normal">
     <w:name w:val="Normal"/>
     <w:qFormat/>
     <w:rsid w:val="00B30868"/>
@@ -3040,11 +2736,11 @@
       <w:sz w:val="24"/>
     </w:rPr>
   </w:style>
-  <w:style w:type="paragraph" w:styleId="berschrift1">
+  <w:style w:type="paragraph" w:styleId="Heading1">
     <w:name w:val="heading 1"/>
-    <w:basedOn w:val="Standard"/>
-    <w:next w:val="Standard"/>
-    <w:link w:val="berschrift1Zchn"/>
+    <w:basedOn w:val="Normal"/>
+    <w:next w:val="Normal"/>
+    <w:link w:val="Heading1Char"/>
     <w:uiPriority w:val="9"/>
     <w:qFormat/>
     <w:rsid w:val="00BF5951"/>
@@ -3062,11 +2758,11 @@
       <w:szCs w:val="28"/>
     </w:rPr>
   </w:style>
-  <w:style w:type="paragraph" w:styleId="berschrift2">
+  <w:style w:type="paragraph" w:styleId="Heading2">
     <w:name w:val="heading 2"/>
-    <w:basedOn w:val="Standard"/>
-    <w:next w:val="Standard"/>
-    <w:link w:val="berschrift2Zchn"/>
+    <w:basedOn w:val="Normal"/>
+    <w:next w:val="Normal"/>
+    <w:link w:val="Heading2Char"/>
     <w:uiPriority w:val="9"/>
     <w:semiHidden/>
     <w:unhideWhenUsed/>
@@ -3086,18 +2782,17 @@
       <w:szCs w:val="26"/>
     </w:rPr>
   </w:style>
-  <w:style w:type="character" w:default="1" w:styleId="Absatz-Standardschriftart">
+  <w:style w:type="character" w:default="1" w:styleId="DefaultParagraphFont">
     <w:name w:val="Default Paragraph Font"/>
     <w:uiPriority w:val="1"/>
     <w:semiHidden/>
     <w:unhideWhenUsed/>
   </w:style>
-  <w:style w:type="table" w:default="1" w:styleId="NormaleTabelle">
+  <w:style w:type="table" w:default="1" w:styleId="TableNormal">
     <w:name w:val="Normal Table"/>
     <w:uiPriority w:val="99"/>
     <w:semiHidden/>
     <w:unhideWhenUsed/>
-    <w:qFormat/>
     <w:tblPr>
       <w:tblInd w:w="0" w:type="dxa"/>
       <w:tblCellMar>
@@ -3108,15 +2803,15 @@
       </w:tblCellMar>
     </w:tblPr>
   </w:style>
-  <w:style w:type="numbering" w:default="1" w:styleId="KeineListe">
+  <w:style w:type="numbering" w:default="1" w:styleId="NoList">
     <w:name w:val="No List"/>
     <w:uiPriority w:val="99"/>
     <w:semiHidden/>
     <w:unhideWhenUsed/>
   </w:style>
-  <w:style w:type="table" w:styleId="Tabellengitternetz">
+  <w:style w:type="table" w:styleId="TableGrid">
     <w:name w:val="Table Grid"/>
-    <w:basedOn w:val="NormaleTabelle"/>
+    <w:basedOn w:val="TableNormal"/>
     <w:uiPriority w:val="59"/>
     <w:rsid w:val="00ED215B"/>
     <w:pPr>
@@ -3142,7 +2837,7 @@
   </w:style>
   <w:style w:type="character" w:styleId="Hyperlink">
     <w:name w:val="Hyperlink"/>
-    <w:basedOn w:val="Absatz-Standardschriftart"/>
+    <w:basedOn w:val="DefaultParagraphFont"/>
     <w:uiPriority w:val="99"/>
     <w:unhideWhenUsed/>
     <w:rsid w:val="00367F8F"/>
@@ -3151,10 +2846,10 @@
       <w:u w:val="single"/>
     </w:rPr>
   </w:style>
-  <w:style w:type="character" w:customStyle="1" w:styleId="berschrift1Zchn">
-    <w:name w:val="Überschrift 1 Zchn"/>
-    <w:basedOn w:val="Absatz-Standardschriftart"/>
-    <w:link w:val="berschrift1"/>
+  <w:style w:type="character" w:customStyle="1" w:styleId="Heading1Char">
+    <w:name w:val="Heading 1 Char"/>
+    <w:basedOn w:val="DefaultParagraphFont"/>
+    <w:link w:val="Heading1"/>
     <w:uiPriority w:val="9"/>
     <w:rsid w:val="00BF5951"/>
     <w:rPr>
@@ -3165,10 +2860,10 @@
       <w:szCs w:val="28"/>
     </w:rPr>
   </w:style>
-  <w:style w:type="character" w:customStyle="1" w:styleId="berschrift2Zchn">
-    <w:name w:val="Überschrift 2 Zchn"/>
-    <w:basedOn w:val="Absatz-Standardschriftart"/>
-    <w:link w:val="berschrift2"/>
+  <w:style w:type="character" w:customStyle="1" w:styleId="Heading2Char">
+    <w:name w:val="Heading 2 Char"/>
+    <w:basedOn w:val="DefaultParagraphFont"/>
+    <w:link w:val="Heading2"/>
     <w:uiPriority w:val="9"/>
     <w:semiHidden/>
     <w:rsid w:val="00BF5951"/>
@@ -3180,11 +2875,11 @@
       <w:szCs w:val="26"/>
     </w:rPr>
   </w:style>
-  <w:style w:type="paragraph" w:styleId="Untertitel">
+  <w:style w:type="paragraph" w:styleId="Subtitle">
     <w:name w:val="Subtitle"/>
-    <w:basedOn w:val="Standard"/>
-    <w:next w:val="Standard"/>
-    <w:link w:val="UntertitelZchn"/>
+    <w:basedOn w:val="Normal"/>
+    <w:next w:val="Normal"/>
+    <w:link w:val="SubtitleChar"/>
     <w:uiPriority w:val="11"/>
     <w:qFormat/>
     <w:rsid w:val="00BF5951"/>
@@ -3201,10 +2896,10 @@
       <w:szCs w:val="24"/>
     </w:rPr>
   </w:style>
-  <w:style w:type="character" w:customStyle="1" w:styleId="UntertitelZchn">
-    <w:name w:val="Untertitel Zchn"/>
-    <w:basedOn w:val="Absatz-Standardschriftart"/>
-    <w:link w:val="Untertitel"/>
+  <w:style w:type="character" w:customStyle="1" w:styleId="SubtitleChar">
+    <w:name w:val="Subtitle Char"/>
+    <w:basedOn w:val="DefaultParagraphFont"/>
+    <w:link w:val="Subtitle"/>
     <w:uiPriority w:val="11"/>
     <w:rsid w:val="00BF5951"/>
     <w:rPr>
@@ -3216,9 +2911,9 @@
       <w:szCs w:val="24"/>
     </w:rPr>
   </w:style>
-  <w:style w:type="character" w:styleId="SchwacheHervorhebung">
+  <w:style w:type="character" w:styleId="SubtleEmphasis">
     <w:name w:val="Subtle Emphasis"/>
-    <w:basedOn w:val="Absatz-Standardschriftart"/>
+    <w:basedOn w:val="DefaultParagraphFont"/>
     <w:uiPriority w:val="19"/>
     <w:qFormat/>
     <w:rsid w:val="00BF5951"/>
@@ -3228,9 +2923,9 @@
       <w:color w:val="auto"/>
     </w:rPr>
   </w:style>
-  <w:style w:type="character" w:styleId="IntensiveHervorhebung">
+  <w:style w:type="character" w:styleId="IntenseEmphasis">
     <w:name w:val="Intense Emphasis"/>
-    <w:basedOn w:val="Absatz-Standardschriftart"/>
+    <w:basedOn w:val="DefaultParagraphFont"/>
     <w:uiPriority w:val="21"/>
     <w:qFormat/>
     <w:rsid w:val="00BF5951"/>
@@ -3242,11 +2937,11 @@
       <w:color w:val="auto"/>
     </w:rPr>
   </w:style>
-  <w:style w:type="paragraph" w:styleId="Anfhrungszeichen">
+  <w:style w:type="paragraph" w:styleId="Quote">
     <w:name w:val="Quote"/>
-    <w:basedOn w:val="Standard"/>
-    <w:next w:val="Standard"/>
-    <w:link w:val="AnfhrungszeichenZchn"/>
+    <w:basedOn w:val="Normal"/>
+    <w:next w:val="Normal"/>
+    <w:link w:val="QuoteChar"/>
     <w:uiPriority w:val="29"/>
     <w:qFormat/>
     <w:rsid w:val="00BF5951"/>
@@ -3255,10 +2950,10 @@
       <w:iCs/>
     </w:rPr>
   </w:style>
-  <w:style w:type="character" w:customStyle="1" w:styleId="AnfhrungszeichenZchn">
-    <w:name w:val="Anführungszeichen Zchn"/>
-    <w:basedOn w:val="Absatz-Standardschriftart"/>
-    <w:link w:val="Anfhrungszeichen"/>
+  <w:style w:type="character" w:customStyle="1" w:styleId="QuoteChar">
+    <w:name w:val="Quote Char"/>
+    <w:basedOn w:val="DefaultParagraphFont"/>
+    <w:link w:val="Quote"/>
     <w:uiPriority w:val="29"/>
     <w:rsid w:val="00BF5951"/>
     <w:rPr>
@@ -3267,11 +2962,11 @@
       <w:sz w:val="24"/>
     </w:rPr>
   </w:style>
-  <w:style w:type="paragraph" w:styleId="IntensivesAnfhrungszeichen">
+  <w:style w:type="paragraph" w:styleId="IntenseQuote">
     <w:name w:val="Intense Quote"/>
-    <w:basedOn w:val="Standard"/>
-    <w:next w:val="Standard"/>
-    <w:link w:val="IntensivesAnfhrungszeichenZchn"/>
+    <w:basedOn w:val="Normal"/>
+    <w:next w:val="Normal"/>
+    <w:link w:val="IntenseQuoteChar"/>
     <w:uiPriority w:val="30"/>
     <w:qFormat/>
     <w:rsid w:val="00BF5951"/>
@@ -3289,10 +2984,10 @@
       <w:iCs/>
     </w:rPr>
   </w:style>
-  <w:style w:type="character" w:customStyle="1" w:styleId="IntensivesAnfhrungszeichenZchn">
-    <w:name w:val="Intensives Anführungszeichen Zchn"/>
-    <w:basedOn w:val="Absatz-Standardschriftart"/>
-    <w:link w:val="IntensivesAnfhrungszeichen"/>
+  <w:style w:type="character" w:customStyle="1" w:styleId="IntenseQuoteChar">
+    <w:name w:val="Intense Quote Char"/>
+    <w:basedOn w:val="DefaultParagraphFont"/>
+    <w:link w:val="IntenseQuote"/>
     <w:uiPriority w:val="30"/>
     <w:rsid w:val="00BF5951"/>
     <w:rPr>
@@ -3303,9 +2998,9 @@
       <w:sz w:val="24"/>
     </w:rPr>
   </w:style>
-  <w:style w:type="character" w:styleId="SchwacherVerweis">
+  <w:style w:type="character" w:styleId="SubtleReference">
     <w:name w:val="Subtle Reference"/>
-    <w:basedOn w:val="Absatz-Standardschriftart"/>
+    <w:basedOn w:val="DefaultParagraphFont"/>
     <w:uiPriority w:val="31"/>
     <w:qFormat/>
     <w:rsid w:val="00BF5951"/>
@@ -3315,9 +3010,9 @@
       <w:u w:val="single"/>
     </w:rPr>
   </w:style>
-  <w:style w:type="character" w:styleId="IntensiverVerweis">
+  <w:style w:type="character" w:styleId="IntenseReference">
     <w:name w:val="Intense Reference"/>
-    <w:basedOn w:val="Absatz-Standardschriftart"/>
+    <w:basedOn w:val="DefaultParagraphFont"/>
     <w:uiPriority w:val="32"/>
     <w:qFormat/>
     <w:rsid w:val="00BF5951"/>
@@ -3330,11 +3025,11 @@
       <w:u w:val="single"/>
     </w:rPr>
   </w:style>
-  <w:style w:type="paragraph" w:styleId="Titel">
+  <w:style w:type="paragraph" w:styleId="Title">
     <w:name w:val="Title"/>
-    <w:basedOn w:val="Standard"/>
-    <w:next w:val="Standard"/>
-    <w:link w:val="TitelZchn"/>
+    <w:basedOn w:val="Normal"/>
+    <w:next w:val="Normal"/>
+    <w:link w:val="TitleChar"/>
     <w:uiPriority w:val="10"/>
     <w:qFormat/>
     <w:rsid w:val="00F4157F"/>
@@ -3354,10 +3049,10 @@
       <w:szCs w:val="52"/>
     </w:rPr>
   </w:style>
-  <w:style w:type="character" w:customStyle="1" w:styleId="TitelZchn">
-    <w:name w:val="Titel Zchn"/>
-    <w:basedOn w:val="Absatz-Standardschriftart"/>
-    <w:link w:val="Titel"/>
+  <w:style w:type="character" w:customStyle="1" w:styleId="TitleChar">
+    <w:name w:val="Title Char"/>
+    <w:basedOn w:val="DefaultParagraphFont"/>
+    <w:link w:val="Title"/>
     <w:uiPriority w:val="10"/>
     <w:rsid w:val="00F4157F"/>
     <w:rPr>
@@ -3369,10 +3064,10 @@
       <w:szCs w:val="52"/>
     </w:rPr>
   </w:style>
-  <w:style w:type="paragraph" w:styleId="Kopfzeile">
+  <w:style w:type="paragraph" w:styleId="Header">
     <w:name w:val="header"/>
-    <w:basedOn w:val="Standard"/>
-    <w:link w:val="KopfzeileZchn"/>
+    <w:basedOn w:val="Normal"/>
+    <w:link w:val="HeaderChar"/>
     <w:uiPriority w:val="99"/>
     <w:unhideWhenUsed/>
     <w:rsid w:val="0092665A"/>
@@ -3387,20 +3082,20 @@
       <w:sz w:val="20"/>
     </w:rPr>
   </w:style>
-  <w:style w:type="character" w:customStyle="1" w:styleId="KopfzeileZchn">
-    <w:name w:val="Kopfzeile Zchn"/>
-    <w:basedOn w:val="Absatz-Standardschriftart"/>
-    <w:link w:val="Kopfzeile"/>
+  <w:style w:type="character" w:customStyle="1" w:styleId="HeaderChar">
+    <w:name w:val="Header Char"/>
+    <w:basedOn w:val="DefaultParagraphFont"/>
+    <w:link w:val="Header"/>
     <w:uiPriority w:val="99"/>
     <w:rsid w:val="0092665A"/>
     <w:rPr>
       <w:sz w:val="20"/>
     </w:rPr>
   </w:style>
-  <w:style w:type="paragraph" w:styleId="Sprechblasentext">
+  <w:style w:type="paragraph" w:styleId="BalloonText">
     <w:name w:val="Balloon Text"/>
-    <w:basedOn w:val="Standard"/>
-    <w:link w:val="SprechblasentextZchn"/>
+    <w:basedOn w:val="Normal"/>
+    <w:link w:val="BalloonTextChar"/>
     <w:uiPriority w:val="99"/>
     <w:semiHidden/>
     <w:unhideWhenUsed/>
@@ -3414,10 +3109,10 @@
       <w:szCs w:val="16"/>
     </w:rPr>
   </w:style>
-  <w:style w:type="character" w:customStyle="1" w:styleId="SprechblasentextZchn">
-    <w:name w:val="Sprechblasentext Zchn"/>
-    <w:basedOn w:val="Absatz-Standardschriftart"/>
-    <w:link w:val="Sprechblasentext"/>
+  <w:style w:type="character" w:customStyle="1" w:styleId="BalloonTextChar">
+    <w:name w:val="Balloon Text Char"/>
+    <w:basedOn w:val="DefaultParagraphFont"/>
+    <w:link w:val="BalloonText"/>
     <w:uiPriority w:val="99"/>
     <w:semiHidden/>
     <w:rsid w:val="0092665A"/>
@@ -3426,6 +3121,196 @@
       <w:sz w:val="16"/>
       <w:szCs w:val="16"/>
     </w:rPr>
+  </w:style>
+</w:styles>
+</file>
+
+<file path=word/stylesWithEffects.xml><?xml version="1.0" encoding="utf-8"?>
+<w:styles xmlns:wpc="http://schemas.microsoft.com/office/word/2010/wordprocessingCanvas" xmlns:mc="http://schemas.openxmlformats.org/markup-compatibility/2006" xmlns:o="urn:schemas-microsoft-com:office:office" xmlns:r="http://schemas.openxmlformats.org/officeDocument/2006/relationships" xmlns:m="http://schemas.openxmlformats.org/officeDocument/2006/math" xmlns:v="urn:schemas-microsoft-com:vml" xmlns:wp14="http://schemas.microsoft.com/office/word/2010/wordprocessingDrawing" xmlns:wp="http://schemas.openxmlformats.org/drawingml/2006/wordprocessingDrawing" xmlns:w10="urn:schemas-microsoft-com:office:word" xmlns:w="http://schemas.openxmlformats.org/wordprocessingml/2006/main" xmlns:w14="http://schemas.microsoft.com/office/word/2010/wordml" xmlns:wpg="http://schemas.microsoft.com/office/word/2010/wordprocessingGroup" xmlns:wpi="http://schemas.microsoft.com/office/word/2010/wordprocessingInk" xmlns:wne="http://schemas.microsoft.com/office/word/2006/wordml" xmlns:wps="http://schemas.microsoft.com/office/word/2010/wordprocessingShape" mc:Ignorable="w14 wp14">
+  <w:docDefaults>
+    <w:rPrDefault>
+      <w:rPr>
+        <w:rFonts w:asciiTheme="minorHAnsi" w:eastAsiaTheme="minorEastAsia" w:hAnsiTheme="minorHAnsi" w:cstheme="minorBidi"/>
+        <w:sz w:val="22"/>
+        <w:szCs w:val="22"/>
+        <w:lang w:val="en-US" w:eastAsia="ko-KR" w:bidi="ar-SA"/>
+      </w:rPr>
+    </w:rPrDefault>
+    <w:pPrDefault>
+      <w:pPr>
+        <w:spacing w:after="200" w:line="276" w:lineRule="auto"/>
+      </w:pPr>
+    </w:pPrDefault>
+  </w:docDefaults>
+  <w:latentStyles w:defLockedState="0" w:defUIPriority="99" w:defSemiHidden="1" w:defUnhideWhenUsed="1" w:defQFormat="0" w:count="267">
+    <w:lsdException w:name="Normal" w:semiHidden="0" w:uiPriority="0" w:unhideWhenUsed="0" w:qFormat="1"/>
+    <w:lsdException w:name="heading 1" w:semiHidden="0" w:uiPriority="9" w:unhideWhenUsed="0" w:qFormat="1"/>
+    <w:lsdException w:name="heading 2" w:uiPriority="9" w:qFormat="1"/>
+    <w:lsdException w:name="heading 3" w:uiPriority="9" w:qFormat="1"/>
+    <w:lsdException w:name="heading 4" w:uiPriority="9" w:qFormat="1"/>
+    <w:lsdException w:name="heading 5" w:uiPriority="9" w:qFormat="1"/>
+    <w:lsdException w:name="heading 6" w:uiPriority="9" w:qFormat="1"/>
+    <w:lsdException w:name="heading 7" w:uiPriority="9" w:qFormat="1"/>
+    <w:lsdException w:name="heading 8" w:uiPriority="9" w:qFormat="1"/>
+    <w:lsdException w:name="heading 9" w:uiPriority="9" w:qFormat="1"/>
+    <w:lsdException w:name="toc 1" w:uiPriority="39"/>
+    <w:lsdException w:name="toc 2" w:uiPriority="39"/>
+    <w:lsdException w:name="toc 3" w:uiPriority="39"/>
+    <w:lsdException w:name="toc 4" w:uiPriority="39"/>
+    <w:lsdException w:name="toc 5" w:uiPriority="39"/>
+    <w:lsdException w:name="toc 6" w:uiPriority="39"/>
+    <w:lsdException w:name="toc 7" w:uiPriority="39"/>
+    <w:lsdException w:name="toc 8" w:uiPriority="39"/>
+    <w:lsdException w:name="toc 9" w:uiPriority="39"/>
+    <w:lsdException w:name="caption" w:uiPriority="35" w:qFormat="1"/>
+    <w:lsdException w:name="Title" w:semiHidden="0" w:uiPriority="10" w:unhideWhenUsed="0" w:qFormat="1"/>
+    <w:lsdException w:name="Default Paragraph Font" w:uiPriority="1"/>
+    <w:lsdException w:name="Subtitle" w:semiHidden="0" w:uiPriority="11" w:unhideWhenUsed="0" w:qFormat="1"/>
+    <w:lsdException w:name="Strong" w:semiHidden="0" w:uiPriority="22" w:unhideWhenUsed="0" w:qFormat="1"/>
+    <w:lsdException w:name="Emphasis" w:semiHidden="0" w:uiPriority="20" w:unhideWhenUsed="0" w:qFormat="1"/>
+    <w:lsdException w:name="Table Grid" w:semiHidden="0" w:uiPriority="59" w:unhideWhenUsed="0"/>
+    <w:lsdException w:name="Placeholder Text" w:unhideWhenUsed="0"/>
+    <w:lsdException w:name="No Spacing" w:semiHidden="0" w:uiPriority="1" w:unhideWhenUsed="0" w:qFormat="1"/>
+    <w:lsdException w:name="Light Shading" w:semiHidden="0" w:uiPriority="60" w:unhideWhenUsed="0"/>
+    <w:lsdException w:name="Light List" w:semiHidden="0" w:uiPriority="61" w:unhideWhenUsed="0"/>
+    <w:lsdException w:name="Light Grid" w:semiHidden="0" w:uiPriority="62" w:unhideWhenUsed="0"/>
+    <w:lsdException w:name="Medium Shading 1" w:semiHidden="0" w:uiPriority="63" w:unhideWhenUsed="0"/>
+    <w:lsdException w:name="Medium Shading 2" w:semiHidden="0" w:uiPriority="64" w:unhideWhenUsed="0"/>
+    <w:lsdException w:name="Medium List 1" w:semiHidden="0" w:uiPriority="65" w:unhideWhenUsed="0"/>
+    <w:lsdException w:name="Medium List 2" w:semiHidden="0" w:uiPriority="66" w:unhideWhenUsed="0"/>
+    <w:lsdException w:name="Medium Grid 1" w:semiHidden="0" w:uiPriority="67" w:unhideWhenUsed="0"/>
+    <w:lsdException w:name="Medium Grid 2" w:semiHidden="0" w:uiPriority="68" w:unhideWhenUsed="0"/>
+    <w:lsdException w:name="Medium Grid 3" w:semiHidden="0" w:uiPriority="69" w:unhideWhenUsed="0"/>
+    <w:lsdException w:name="Dark List" w:semiHidden="0" w:uiPriority="70" w:unhideWhenUsed="0"/>
+    <w:lsdException w:name="Colorful Shading" w:semiHidden="0" w:uiPriority="71" w:unhideWhenUsed="0"/>
+    <w:lsdException w:name="Colorful List" w:semiHidden="0" w:uiPriority="72" w:unhideWhenUsed="0"/>
+    <w:lsdException w:name="Colorful Grid" w:semiHidden="0" w:uiPriority="73" w:unhideWhenUsed="0"/>
+    <w:lsdException w:name="Light Shading Accent 1" w:semiHidden="0" w:uiPriority="60" w:unhideWhenUsed="0"/>
+    <w:lsdException w:name="Light List Accent 1" w:semiHidden="0" w:uiPriority="61" w:unhideWhenUsed="0"/>
+    <w:lsdException w:name="Light Grid Accent 1" w:semiHidden="0" w:uiPriority="62" w:unhideWhenUsed="0"/>
+    <w:lsdException w:name="Medium Shading 1 Accent 1" w:semiHidden="0" w:uiPriority="63" w:unhideWhenUsed="0"/>
+    <w:lsdException w:name="Medium Shading 2 Accent 1" w:semiHidden="0" w:uiPriority="64" w:unhideWhenUsed="0"/>
+    <w:lsdException w:name="Medium List 1 Accent 1" w:semiHidden="0" w:uiPriority="65" w:unhideWhenUsed="0"/>
+    <w:lsdException w:name="Revision" w:unhideWhenUsed="0"/>
+    <w:lsdException w:name="List Paragraph" w:semiHidden="0" w:uiPriority="34" w:unhideWhenUsed="0" w:qFormat="1"/>
+    <w:lsdException w:name="Quote" w:semiHidden="0" w:uiPriority="29" w:unhideWhenUsed="0" w:qFormat="1"/>
+    <w:lsdException w:name="Intense Quote" w:semiHidden="0" w:uiPriority="30" w:unhideWhenUsed="0" w:qFormat="1"/>
+    <w:lsdException w:name="Medium List 2 Accent 1" w:semiHidden="0" w:uiPriority="66" w:unhideWhenUsed="0"/>
+    <w:lsdException w:name="Medium Grid 1 Accent 1" w:semiHidden="0" w:uiPriority="67" w:unhideWhenUsed="0"/>
+    <w:lsdException w:name="Medium Grid 2 Accent 1" w:semiHidden="0" w:uiPriority="68" w:unhideWhenUsed="0"/>
+    <w:lsdException w:name="Medium Grid 3 Accent 1" w:semiHidden="0" w:uiPriority="69" w:unhideWhenUsed="0"/>
+    <w:lsdException w:name="Dark List Accent 1" w:semiHidden="0" w:uiPriority="70" w:unhideWhenUsed="0"/>
+    <w:lsdException w:name="Colorful Shading Accent 1" w:semiHidden="0" w:uiPriority="71" w:unhideWhenUsed="0"/>
+    <w:lsdException w:name="Colorful List Accent 1" w:semiHidden="0" w:uiPriority="72" w:unhideWhenUsed="0"/>
+    <w:lsdException w:name="Colorful Grid Accent 1" w:semiHidden="0" w:uiPriority="73" w:unhideWhenUsed="0"/>
+    <w:lsdException w:name="Light Shading Accent 2" w:semiHidden="0" w:uiPriority="60" w:unhideWhenUsed="0"/>
+    <w:lsdException w:name="Light List Accent 2" w:semiHidden="0" w:uiPriority="61" w:unhideWhenUsed="0"/>
+    <w:lsdException w:name="Light Grid Accent 2" w:semiHidden="0" w:uiPriority="62" w:unhideWhenUsed="0"/>
+    <w:lsdException w:name="Medium Shading 1 Accent 2" w:semiHidden="0" w:uiPriority="63" w:unhideWhenUsed="0"/>
+    <w:lsdException w:name="Medium Shading 2 Accent 2" w:semiHidden="0" w:uiPriority="64" w:unhideWhenUsed="0"/>
+    <w:lsdException w:name="Medium List 1 Accent 2" w:semiHidden="0" w:uiPriority="65" w:unhideWhenUsed="0"/>
+    <w:lsdException w:name="Medium List 2 Accent 2" w:semiHidden="0" w:uiPriority="66" w:unhideWhenUsed="0"/>
+    <w:lsdException w:name="Medium Grid 1 Accent 2" w:semiHidden="0" w:uiPriority="67" w:unhideWhenUsed="0"/>
+    <w:lsdException w:name="Medium Grid 2 Accent 2" w:semiHidden="0" w:uiPriority="68" w:unhideWhenUsed="0"/>
+    <w:lsdException w:name="Medium Grid 3 Accent 2" w:semiHidden="0" w:uiPriority="69" w:unhideWhenUsed="0"/>
+    <w:lsdException w:name="Dark List Accent 2" w:semiHidden="0" w:uiPriority="70" w:unhideWhenUsed="0"/>
+    <w:lsdException w:name="Colorful Shading Accent 2" w:semiHidden="0" w:uiPriority="71" w:unhideWhenUsed="0"/>
+    <w:lsdException w:name="Colorful List Accent 2" w:semiHidden="0" w:uiPriority="72" w:unhideWhenUsed="0"/>
+    <w:lsdException w:name="Colorful Grid Accent 2" w:semiHidden="0" w:uiPriority="73" w:unhideWhenUsed="0"/>
+    <w:lsdException w:name="Light Shading Accent 3" w:semiHidden="0" w:uiPriority="60" w:unhideWhenUsed="0"/>
+    <w:lsdException w:name="Light List Accent 3" w:semiHidden="0" w:uiPriority="61" w:unhideWhenUsed="0"/>
+    <w:lsdException w:name="Light Grid Accent 3" w:semiHidden="0" w:uiPriority="62" w:unhideWhenUsed="0"/>
+    <w:lsdException w:name="Medium Shading 1 Accent 3" w:semiHidden="0" w:uiPriority="63" w:unhideWhenUsed="0"/>
+    <w:lsdException w:name="Medium Shading 2 Accent 3" w:semiHidden="0" w:uiPriority="64" w:unhideWhenUsed="0"/>
+    <w:lsdException w:name="Medium List 1 Accent 3" w:semiHidden="0" w:uiPriority="65" w:unhideWhenUsed="0"/>
+    <w:lsdException w:name="Medium List 2 Accent 3" w:semiHidden="0" w:uiPriority="66" w:unhideWhenUsed="0"/>
+    <w:lsdException w:name="Medium Grid 1 Accent 3" w:semiHidden="0" w:uiPriority="67" w:unhideWhenUsed="0"/>
+    <w:lsdException w:name="Medium Grid 2 Accent 3" w:semiHidden="0" w:uiPriority="68" w:unhideWhenUsed="0"/>
+    <w:lsdException w:name="Medium Grid 3 Accent 3" w:semiHidden="0" w:uiPriority="69" w:unhideWhenUsed="0"/>
+    <w:lsdException w:name="Dark List Accent 3" w:semiHidden="0" w:uiPriority="70" w:unhideWhenUsed="0"/>
+    <w:lsdException w:name="Colorful Shading Accent 3" w:semiHidden="0" w:uiPriority="71" w:unhideWhenUsed="0"/>
+    <w:lsdException w:name="Colorful List Accent 3" w:semiHidden="0" w:uiPriority="72" w:unhideWhenUsed="0"/>
+    <w:lsdException w:name="Colorful Grid Accent 3" w:semiHidden="0" w:uiPriority="73" w:unhideWhenUsed="0"/>
+    <w:lsdException w:name="Light Shading Accent 4" w:semiHidden="0" w:uiPriority="60" w:unhideWhenUsed="0"/>
+    <w:lsdException w:name="Light List Accent 4" w:semiHidden="0" w:uiPriority="61" w:unhideWhenUsed="0"/>
+    <w:lsdException w:name="Light Grid Accent 4" w:semiHidden="0" w:uiPriority="62" w:unhideWhenUsed="0"/>
+    <w:lsdException w:name="Medium Shading 1 Accent 4" w:semiHidden="0" w:uiPriority="63" w:unhideWhenUsed="0"/>
+    <w:lsdException w:name="Medium Shading 2 Accent 4" w:semiHidden="0" w:uiPriority="64" w:unhideWhenUsed="0"/>
+    <w:lsdException w:name="Medium List 1 Accent 4" w:semiHidden="0" w:uiPriority="65" w:unhideWhenUsed="0"/>
+    <w:lsdException w:name="Medium List 2 Accent 4" w:semiHidden="0" w:uiPriority="66" w:unhideWhenUsed="0"/>
+    <w:lsdException w:name="Medium Grid 1 Accent 4" w:semiHidden="0" w:uiPriority="67" w:unhideWhenUsed="0"/>
+    <w:lsdException w:name="Medium Grid 2 Accent 4" w:semiHidden="0" w:uiPriority="68" w:unhideWhenUsed="0"/>
+    <w:lsdException w:name="Medium Grid 3 Accent 4" w:semiHidden="0" w:uiPriority="69" w:unhideWhenUsed="0"/>
+    <w:lsdException w:name="Dark List Accent 4" w:semiHidden="0" w:uiPriority="70" w:unhideWhenUsed="0"/>
+    <w:lsdException w:name="Colorful Shading Accent 4" w:semiHidden="0" w:uiPriority="71" w:unhideWhenUsed="0"/>
+    <w:lsdException w:name="Colorful List Accent 4" w:semiHidden="0" w:uiPriority="72" w:unhideWhenUsed="0"/>
+    <w:lsdException w:name="Colorful Grid Accent 4" w:semiHidden="0" w:uiPriority="73" w:unhideWhenUsed="0"/>
+    <w:lsdException w:name="Light Shading Accent 5" w:semiHidden="0" w:uiPriority="60" w:unhideWhenUsed="0"/>
+    <w:lsdException w:name="Light List Accent 5" w:semiHidden="0" w:uiPriority="61" w:unhideWhenUsed="0"/>
+    <w:lsdException w:name="Light Grid Accent 5" w:semiHidden="0" w:uiPriority="62" w:unhideWhenUsed="0"/>
+    <w:lsdException w:name="Medium Shading 1 Accent 5" w:semiHidden="0" w:uiPriority="63" w:unhideWhenUsed="0"/>
+    <w:lsdException w:name="Medium Shading 2 Accent 5" w:semiHidden="0" w:uiPriority="64" w:unhideWhenUsed="0"/>
+    <w:lsdException w:name="Medium List 1 Accent 5" w:semiHidden="0" w:uiPriority="65" w:unhideWhenUsed="0"/>
+    <w:lsdException w:name="Medium List 2 Accent 5" w:semiHidden="0" w:uiPriority="66" w:unhideWhenUsed="0"/>
+    <w:lsdException w:name="Medium Grid 1 Accent 5" w:semiHidden="0" w:uiPriority="67" w:unhideWhenUsed="0"/>
+    <w:lsdException w:name="Medium Grid 2 Accent 5" w:semiHidden="0" w:uiPriority="68" w:unhideWhenUsed="0"/>
+    <w:lsdException w:name="Medium Grid 3 Accent 5" w:semiHidden="0" w:uiPriority="69" w:unhideWhenUsed="0"/>
+    <w:lsdException w:name="Dark List Accent 5" w:semiHidden="0" w:uiPriority="70" w:unhideWhenUsed="0"/>
+    <w:lsdException w:name="Colorful Shading Accent 5" w:semiHidden="0" w:uiPriority="71" w:unhideWhenUsed="0"/>
+    <w:lsdException w:name="Colorful List Accent 5" w:semiHidden="0" w:uiPriority="72" w:unhideWhenUsed="0"/>
+    <w:lsdException w:name="Colorful Grid Accent 5" w:semiHidden="0" w:uiPriority="73" w:unhideWhenUsed="0"/>
+    <w:lsdException w:name="Light Shading Accent 6" w:semiHidden="0" w:uiPriority="60" w:unhideWhenUsed="0"/>
+    <w:lsdException w:name="Light List Accent 6" w:semiHidden="0" w:uiPriority="61" w:unhideWhenUsed="0"/>
+    <w:lsdException w:name="Light Grid Accent 6" w:semiHidden="0" w:uiPriority="62" w:unhideWhenUsed="0"/>
+    <w:lsdException w:name="Medium Shading 1 Accent 6" w:semiHidden="0" w:uiPriority="63" w:unhideWhenUsed="0"/>
+    <w:lsdException w:name="Medium Shading 2 Accent 6" w:semiHidden="0" w:uiPriority="64" w:unhideWhenUsed="0"/>
+    <w:lsdException w:name="Medium List 1 Accent 6" w:semiHidden="0" w:uiPriority="65" w:unhideWhenUsed="0"/>
+    <w:lsdException w:name="Medium List 2 Accent 6" w:semiHidden="0" w:uiPriority="66" w:unhideWhenUsed="0"/>
+    <w:lsdException w:name="Medium Grid 1 Accent 6" w:semiHidden="0" w:uiPriority="67" w:unhideWhenUsed="0"/>
+    <w:lsdException w:name="Medium Grid 2 Accent 6" w:semiHidden="0" w:uiPriority="68" w:unhideWhenUsed="0"/>
+    <w:lsdException w:name="Medium Grid 3 Accent 6" w:semiHidden="0" w:uiPriority="69" w:unhideWhenUsed="0"/>
+    <w:lsdException w:name="Dark List Accent 6" w:semiHidden="0" w:uiPriority="70" w:unhideWhenUsed="0"/>
+    <w:lsdException w:name="Colorful Shading Accent 6" w:semiHidden="0" w:uiPriority="71" w:unhideWhenUsed="0"/>
+    <w:lsdException w:name="Colorful List Accent 6" w:semiHidden="0" w:uiPriority="72" w:unhideWhenUsed="0"/>
+    <w:lsdException w:name="Colorful Grid Accent 6" w:semiHidden="0" w:uiPriority="73" w:unhideWhenUsed="0"/>
+    <w:lsdException w:name="Subtle Emphasis" w:semiHidden="0" w:uiPriority="19" w:unhideWhenUsed="0" w:qFormat="1"/>
+    <w:lsdException w:name="Intense Emphasis" w:semiHidden="0" w:uiPriority="21" w:unhideWhenUsed="0" w:qFormat="1"/>
+    <w:lsdException w:name="Subtle Reference" w:semiHidden="0" w:uiPriority="31" w:unhideWhenUsed="0" w:qFormat="1"/>
+    <w:lsdException w:name="Intense Reference" w:semiHidden="0" w:uiPriority="32" w:unhideWhenUsed="0" w:qFormat="1"/>
+    <w:lsdException w:name="Book Title" w:semiHidden="0" w:uiPriority="33" w:unhideWhenUsed="0" w:qFormat="1"/>
+    <w:lsdException w:name="Bibliography" w:uiPriority="37"/>
+    <w:lsdException w:name="TOC Heading" w:uiPriority="39" w:qFormat="1"/>
+  </w:latentStyles>
+  <w:style w:type="paragraph" w:default="1" w:styleId="Normal">
+    <w:name w:val="Normal"/>
+    <w:qFormat/>
+  </w:style>
+  <w:style w:type="character" w:default="1" w:styleId="DefaultParagraphFont">
+    <w:name w:val="Default Paragraph Font"/>
+    <w:uiPriority w:val="1"/>
+    <w:semiHidden/>
+    <w:unhideWhenUsed/>
+  </w:style>
+  <w:style w:type="table" w:default="1" w:styleId="TableNormal">
+    <w:name w:val="Normal Table"/>
+    <w:uiPriority w:val="99"/>
+    <w:semiHidden/>
+    <w:unhideWhenUsed/>
+    <w:tblPr>
+      <w:tblInd w:w="0" w:type="dxa"/>
+      <w:tblCellMar>
+        <w:top w:w="0" w:type="dxa"/>
+        <w:left w:w="108" w:type="dxa"/>
+        <w:bottom w:w="0" w:type="dxa"/>
+        <w:right w:w="108" w:type="dxa"/>
+      </w:tblCellMar>
+    </w:tblPr>
+  </w:style>
+  <w:style w:type="numbering" w:default="1" w:styleId="NoList">
+    <w:name w:val="No List"/>
+    <w:uiPriority w:val="99"/>
+    <w:semiHidden/>
+    <w:unhideWhenUsed/>
   </w:style>
 </w:styles>
 </file>
@@ -3653,4 +3538,16 @@
   <a:objectDefaults/>
   <a:extraClrSchemeLst/>
 </a:theme>
+</file>
+
+<file path=customXml/item1.xml><?xml version="1.0" encoding="utf-8"?>
+<b:Sources xmlns:b="http://schemas.openxmlformats.org/officeDocument/2006/bibliography" xmlns="http://schemas.openxmlformats.org/officeDocument/2006/bibliography" SelectedStyle="\APA.XSL" StyleName="APA"/>
+</file>
+
+<file path=customXml/itemProps1.xml><?xml version="1.0" encoding="utf-8"?>
+<ds:datastoreItem xmlns:ds="http://schemas.openxmlformats.org/officeDocument/2006/customXml" ds:itemID="{7F97479A-3780-48F0-A60E-13D8C03F0548}">
+  <ds:schemaRefs>
+    <ds:schemaRef ds:uri="http://schemas.openxmlformats.org/officeDocument/2006/bibliography"/>
+  </ds:schemaRefs>
+</ds:datastoreItem>
 </file>
</xml_diff>